<commit_message>
fun_test update in progress
</commit_message>
<xml_diff>
--- a/boxplot.docx
+++ b/boxplot.docx
@@ -2523,7 +2523,18 @@
           <w:szCs w:val="18"/>
           <w:lang w:val="en-GB"/>
         </w:rPr>
-        <w:t>path.lib = NULL</w:t>
+        <w:t>lib.path</w:t>
+      </w:r>
+      <w:r>
+        <w:rPr>
+          <w:rFonts w:ascii="Courier New" w:hAnsi="Courier New" w:cs="Courier New"/>
+          <w:b/>
+          <w:bCs/>
+          <w:sz w:val="18"/>
+          <w:szCs w:val="18"/>
+          <w:lang w:val="en-GB"/>
+        </w:rPr>
+        <w:t xml:space="preserve"> = NULL</w:t>
       </w:r>
     </w:p>
     <w:p>
@@ -3559,7 +3570,17 @@
           <w:sz w:val="18"/>
           <w:szCs w:val="18"/>
         </w:rPr>
-        <w:t>path.lib = NULL</w:t>
+        <w:t>lib.path</w:t>
+      </w:r>
+      <w:r>
+        <w:rPr>
+          <w:rFonts w:ascii="Courier New" w:hAnsi="Courier New" w:cs="Courier New"/>
+          <w:bCs/>
+          <w:i/>
+          <w:sz w:val="18"/>
+          <w:szCs w:val="18"/>
+        </w:rPr>
+        <w:t xml:space="preserve"> = NULL</w:t>
       </w:r>
     </w:p>
     <w:p>
@@ -4827,7 +4848,17 @@
           <w:sz w:val="18"/>
           <w:szCs w:val="18"/>
         </w:rPr>
-        <w:t>path.lib = NULL</w:t>
+        <w:t>lib.path</w:t>
+      </w:r>
+      <w:r>
+        <w:rPr>
+          <w:rFonts w:ascii="Courier New" w:hAnsi="Courier New" w:cs="Courier New"/>
+          <w:bCs/>
+          <w:i/>
+          <w:sz w:val="18"/>
+          <w:szCs w:val="18"/>
+        </w:rPr>
+        <w:t xml:space="preserve"> = NULL</w:t>
       </w:r>
     </w:p>
     <w:p>
@@ -6020,7 +6051,17 @@
           <w:sz w:val="18"/>
           <w:szCs w:val="18"/>
         </w:rPr>
-        <w:t>path.lib = NULL</w:t>
+        <w:t>lib.path</w:t>
+      </w:r>
+      <w:r>
+        <w:rPr>
+          <w:rFonts w:ascii="Courier New" w:hAnsi="Courier New" w:cs="Courier New"/>
+          <w:bCs/>
+          <w:i/>
+          <w:sz w:val="18"/>
+          <w:szCs w:val="18"/>
+        </w:rPr>
+        <w:t xml:space="preserve"> = NULL</w:t>
       </w:r>
     </w:p>
     <w:p>
@@ -9868,7 +9909,6 @@
           <w:szCs w:val="18"/>
         </w:rPr>
       </w:pPr>
-      <w:bookmarkStart w:id="0" w:name="_GoBack"/>
       <w:r>
         <w:rPr>
           <w:rFonts w:ascii="Courier New" w:hAnsi="Courier New" w:cs="Courier New"/>
@@ -9890,7 +9930,6 @@
         <w:t># if already a factor, change nothing, if characters, levels according to alphabetical order</w:t>
       </w:r>
     </w:p>
-    <w:bookmarkEnd w:id="0"/>
     <w:p>
       <w:pPr>
         <w:ind w:left="3402" w:hanging="567"/>
@@ -25391,7 +25430,29 @@
           <w:szCs w:val="18"/>
           <w:lang w:val="en-GB"/>
         </w:rPr>
-        <w:t>if( ! is.null(path.lib)){</w:t>
+        <w:t>if( ! is.null(</w:t>
+      </w:r>
+      <w:r>
+        <w:rPr>
+          <w:rFonts w:ascii="Courier New" w:hAnsi="Courier New" w:cs="Courier New"/>
+          <w:b/>
+          <w:bCs/>
+          <w:sz w:val="18"/>
+          <w:szCs w:val="18"/>
+          <w:lang w:val="en-GB"/>
+        </w:rPr>
+        <w:t>lib.path</w:t>
+      </w:r>
+      <w:r>
+        <w:rPr>
+          <w:rFonts w:ascii="Courier New" w:hAnsi="Courier New" w:cs="Courier New"/>
+          <w:b/>
+          <w:bCs/>
+          <w:sz w:val="18"/>
+          <w:szCs w:val="18"/>
+          <w:lang w:val="en-GB"/>
+        </w:rPr>
+        <w:t>)){</w:t>
       </w:r>
     </w:p>
     <w:p>
@@ -25436,7 +25497,7 @@
           <w:szCs w:val="18"/>
           <w:lang w:val="en-GB"/>
         </w:rPr>
-        <w:t>path.lib</w:t>
+        <w:t>lib.path</w:t>
       </w:r>
       <w:r>
         <w:rPr>
@@ -25488,7 +25549,27 @@
           <w:sz w:val="18"/>
           <w:szCs w:val="18"/>
         </w:rPr>
-        <w:t xml:space="preserve"> ! all(dir.exists(path.lib))){</w:t>
+        <w:t xml:space="preserve"> ! all(dir.exists(</w:t>
+      </w:r>
+      <w:r>
+        <w:rPr>
+          <w:rFonts w:ascii="Courier New" w:hAnsi="Courier New" w:cs="Courier New"/>
+          <w:b/>
+          <w:bCs/>
+          <w:sz w:val="18"/>
+          <w:szCs w:val="18"/>
+        </w:rPr>
+        <w:t>lib.path</w:t>
+      </w:r>
+      <w:r>
+        <w:rPr>
+          <w:rFonts w:ascii="Courier New" w:hAnsi="Courier New" w:cs="Courier New"/>
+          <w:b/>
+          <w:bCs/>
+          <w:sz w:val="18"/>
+          <w:szCs w:val="18"/>
+        </w:rPr>
+        <w:t>))){</w:t>
       </w:r>
     </w:p>
     <w:p>
@@ -25543,7 +25624,7 @@
           <w:szCs w:val="18"/>
           <w:lang w:val="en-GB"/>
         </w:rPr>
-        <w:t>path.lib</w:t>
+        <w:t>lib.path</w:t>
       </w:r>
       <w:r>
         <w:rPr>
@@ -25584,7 +25665,7 @@
           <w:szCs w:val="18"/>
           <w:lang w:val="en-GB"/>
         </w:rPr>
-        <w:t>path.lib</w:t>
+        <w:t>lib.path</w:t>
       </w:r>
       <w:r>
         <w:rPr>
@@ -25904,7 +25985,29 @@
           <w:szCs w:val="18"/>
           <w:lang w:val="en-GB"/>
         </w:rPr>
-        <w:t>path.lib = path.lib</w:t>
+        <w:t>lib.path</w:t>
+      </w:r>
+      <w:r>
+        <w:rPr>
+          <w:rFonts w:ascii="Courier New" w:hAnsi="Courier New" w:cs="Courier New"/>
+          <w:b/>
+          <w:bCs/>
+          <w:sz w:val="18"/>
+          <w:szCs w:val="18"/>
+          <w:lang w:val="en-GB"/>
+        </w:rPr>
+        <w:t xml:space="preserve"> = </w:t>
+      </w:r>
+      <w:r>
+        <w:rPr>
+          <w:rFonts w:ascii="Courier New" w:hAnsi="Courier New" w:cs="Courier New"/>
+          <w:b/>
+          <w:bCs/>
+          <w:sz w:val="18"/>
+          <w:szCs w:val="18"/>
+          <w:lang w:val="en-GB"/>
+        </w:rPr>
+        <w:t>lib.path</w:t>
       </w:r>
       <w:r>
         <w:rPr>
@@ -25969,8 +26072,32 @@
           <w:szCs w:val="18"/>
           <w:lang w:val="en-GB"/>
         </w:rPr>
-        <w:t>path.lib = path.lib</w:t>
-      </w:r>
+        <w:t>lib.path</w:t>
+      </w:r>
+      <w:r>
+        <w:rPr>
+          <w:rFonts w:ascii="Courier New" w:hAnsi="Courier New" w:cs="Courier New"/>
+          <w:b/>
+          <w:bCs/>
+          <w:sz w:val="18"/>
+          <w:szCs w:val="18"/>
+          <w:lang w:val="en-GB"/>
+        </w:rPr>
+        <w:t xml:space="preserve"> = </w:t>
+      </w:r>
+      <w:bookmarkStart w:id="0" w:name="_GoBack"/>
+      <w:r>
+        <w:rPr>
+          <w:rFonts w:ascii="Courier New" w:hAnsi="Courier New" w:cs="Courier New"/>
+          <w:b/>
+          <w:bCs/>
+          <w:sz w:val="18"/>
+          <w:szCs w:val="18"/>
+          <w:lang w:val="en-GB"/>
+        </w:rPr>
+        <w:t>lib.path</w:t>
+      </w:r>
+      <w:bookmarkEnd w:id="0"/>
       <w:r>
         <w:rPr>
           <w:rFonts w:ascii="Courier New" w:hAnsi="Courier New" w:cs="Courier New"/>

</xml_diff>

<commit_message>
fun_test with para in progress
</commit_message>
<xml_diff>
--- a/boxplot.docx
+++ b/boxplot.docx
@@ -16,7 +16,6 @@
           <w:lang w:val="en-GB"/>
         </w:rPr>
       </w:pPr>
-      <w:bookmarkStart w:id="0" w:name="_GoBack"/>
       <w:r>
         <w:rPr>
           <w:rFonts w:ascii="Courier New" w:hAnsi="Courier New" w:cs="Courier New"/>
@@ -61415,87 +61414,19 @@
           <w:rFonts w:ascii="Courier New" w:hAnsi="Courier New" w:cs="Courier New"/>
           <w:bCs/>
           <w:i/>
-          <w:color w:val="FF0000"/>
-          <w:sz w:val="18"/>
-          <w:szCs w:val="18"/>
-        </w:rPr>
-      </w:pPr>
-      <w:r>
-        <w:rPr>
-          <w:rFonts w:ascii="Courier New" w:hAnsi="Courier New" w:cs="Courier New"/>
-          <w:bCs/>
-          <w:i/>
-          <w:color w:val="FF0000"/>
-          <w:sz w:val="18"/>
-          <w:szCs w:val="18"/>
-        </w:rPr>
-        <w:t>#</w:t>
-      </w:r>
-      <w:r>
-        <w:rPr>
-          <w:rFonts w:ascii="Courier New" w:hAnsi="Courier New" w:cs="Courier New"/>
-          <w:bCs/>
-          <w:i/>
-          <w:color w:val="FF0000"/>
-          <w:sz w:val="18"/>
-          <w:szCs w:val="18"/>
-        </w:rPr>
-        <w:t xml:space="preserve"> following</w:t>
-      </w:r>
-      <w:r>
-        <w:rPr>
-          <w:rFonts w:ascii="Courier New" w:hAnsi="Courier New" w:cs="Courier New"/>
-          <w:bCs/>
-          <w:i/>
-          <w:color w:val="FF0000"/>
-          <w:sz w:val="18"/>
-          <w:szCs w:val="18"/>
-        </w:rPr>
-        <w:t xml:space="preserve"> line</w:t>
-      </w:r>
-      <w:r>
-        <w:rPr>
-          <w:rFonts w:ascii="Courier New" w:hAnsi="Courier New" w:cs="Courier New"/>
-          <w:bCs/>
-          <w:i/>
-          <w:color w:val="FF0000"/>
-          <w:sz w:val="18"/>
-          <w:szCs w:val="18"/>
-        </w:rPr>
-        <w:t xml:space="preserve">s inactivated because of problem in </w:t>
-      </w:r>
-      <w:r>
-        <w:rPr>
-          <w:rFonts w:ascii="Courier New" w:hAnsi="Courier New" w:cs="Courier New"/>
-          <w:bCs/>
-          <w:i/>
-          <w:color w:val="FF0000"/>
-          <w:sz w:val="18"/>
-          <w:szCs w:val="18"/>
-        </w:rPr>
-        <w:t>warn.recov</w:t>
-      </w:r>
-      <w:r>
-        <w:rPr>
-          <w:rFonts w:ascii="Courier New" w:hAnsi="Courier New" w:cs="Courier New"/>
-          <w:bCs/>
-          <w:i/>
-          <w:color w:val="FF0000"/>
-          <w:sz w:val="18"/>
-          <w:szCs w:val="18"/>
-        </w:rPr>
-        <w:t xml:space="preserve"> and </w:t>
-      </w:r>
-      <w:r>
-        <w:rPr>
-          <w:rFonts w:ascii="Courier New" w:hAnsi="Courier New" w:cs="Courier New"/>
-          <w:bCs/>
-          <w:i/>
-          <w:color w:val="FF0000"/>
-          <w:sz w:val="18"/>
-          <w:szCs w:val="18"/>
-        </w:rPr>
-        <w:t>message.recov</w:t>
+          <w:sz w:val="18"/>
+          <w:szCs w:val="18"/>
+        </w:rPr>
+      </w:pPr>
+      <w:r>
+        <w:rPr>
+          <w:rFonts w:ascii="Courier New" w:hAnsi="Courier New" w:cs="Courier New"/>
+          <w:bCs/>
+          <w:i/>
+          <w:sz w:val="18"/>
+          <w:szCs w:val="18"/>
+        </w:rPr>
+        <w:t># following lines inactivated because of problem in warn.recov and message.recov</w:t>
       </w:r>
     </w:p>
     <w:p>
@@ -61503,15 +61434,15 @@
         <w:ind w:left="1701" w:hanging="567"/>
         <w:rPr>
           <w:rFonts w:ascii="Courier New" w:hAnsi="Courier New" w:cs="Courier New"/>
-          <w:b/>
-          <w:sz w:val="18"/>
-          <w:szCs w:val="18"/>
-        </w:rPr>
-      </w:pPr>
-      <w:r>
-        <w:rPr>
-          <w:rFonts w:ascii="Courier New" w:hAnsi="Courier New" w:cs="Courier New"/>
-          <w:b/>
+          <w:i/>
+          <w:sz w:val="18"/>
+          <w:szCs w:val="18"/>
+        </w:rPr>
+      </w:pPr>
+      <w:r>
+        <w:rPr>
+          <w:rFonts w:ascii="Courier New" w:hAnsi="Courier New" w:cs="Courier New"/>
+          <w:i/>
           <w:sz w:val="18"/>
           <w:szCs w:val="18"/>
         </w:rPr>
@@ -61520,7 +61451,7 @@
       <w:r>
         <w:rPr>
           <w:rFonts w:ascii="Courier New" w:hAnsi="Courier New" w:cs="Courier New"/>
-          <w:b/>
+          <w:i/>
           <w:sz w:val="18"/>
           <w:szCs w:val="18"/>
         </w:rPr>
@@ -61529,7 +61460,7 @@
       <w:r>
         <w:rPr>
           <w:rFonts w:ascii="Courier New" w:hAnsi="Courier New" w:cs="Courier New"/>
-          <w:b/>
+          <w:i/>
           <w:sz w:val="18"/>
           <w:szCs w:val="18"/>
         </w:rPr>
@@ -61538,7 +61469,7 @@
       <w:r>
         <w:rPr>
           <w:rFonts w:ascii="Courier New" w:hAnsi="Courier New" w:cs="Courier New"/>
-          <w:b/>
+          <w:i/>
           <w:sz w:val="18"/>
           <w:szCs w:val="18"/>
         </w:rPr>
@@ -61550,15 +61481,15 @@
         <w:ind w:left="1701" w:hanging="567"/>
         <w:rPr>
           <w:rFonts w:ascii="Courier New" w:hAnsi="Courier New" w:cs="Courier New"/>
-          <w:b/>
-          <w:sz w:val="18"/>
-          <w:szCs w:val="18"/>
-        </w:rPr>
-      </w:pPr>
-      <w:r>
-        <w:rPr>
-          <w:rFonts w:ascii="Courier New" w:hAnsi="Courier New" w:cs="Courier New"/>
-          <w:b/>
+          <w:i/>
+          <w:sz w:val="18"/>
+          <w:szCs w:val="18"/>
+        </w:rPr>
+      </w:pPr>
+      <w:r>
+        <w:rPr>
+          <w:rFonts w:ascii="Courier New" w:hAnsi="Courier New" w:cs="Courier New"/>
+          <w:i/>
           <w:sz w:val="18"/>
           <w:szCs w:val="18"/>
         </w:rPr>
@@ -61567,7 +61498,7 @@
       <w:r>
         <w:rPr>
           <w:rFonts w:ascii="Courier New" w:hAnsi="Courier New" w:cs="Courier New"/>
-          <w:b/>
+          <w:i/>
           <w:sz w:val="18"/>
           <w:szCs w:val="18"/>
         </w:rPr>
@@ -61576,7 +61507,7 @@
       <w:r>
         <w:rPr>
           <w:rFonts w:ascii="Courier New" w:hAnsi="Courier New" w:cs="Courier New"/>
-          <w:b/>
+          <w:i/>
           <w:sz w:val="18"/>
           <w:szCs w:val="18"/>
         </w:rPr>
@@ -61585,7 +61516,7 @@
       <w:r>
         <w:rPr>
           <w:rFonts w:ascii="Courier New" w:hAnsi="Courier New" w:cs="Courier New"/>
-          <w:b/>
+          <w:i/>
           <w:sz w:val="18"/>
           <w:szCs w:val="18"/>
         </w:rPr>
@@ -61597,15 +61528,15 @@
         <w:ind w:left="1701" w:hanging="567"/>
         <w:rPr>
           <w:rFonts w:ascii="Courier New" w:hAnsi="Courier New" w:cs="Courier New"/>
-          <w:b/>
-          <w:sz w:val="18"/>
-          <w:szCs w:val="18"/>
-        </w:rPr>
-      </w:pPr>
-      <w:r>
-        <w:rPr>
-          <w:rFonts w:ascii="Courier New" w:hAnsi="Courier New" w:cs="Courier New"/>
-          <w:b/>
+          <w:i/>
+          <w:sz w:val="18"/>
+          <w:szCs w:val="18"/>
+        </w:rPr>
+      </w:pPr>
+      <w:r>
+        <w:rPr>
+          <w:rFonts w:ascii="Courier New" w:hAnsi="Courier New" w:cs="Courier New"/>
+          <w:i/>
           <w:sz w:val="18"/>
           <w:szCs w:val="18"/>
         </w:rPr>
@@ -61614,7 +61545,7 @@
       <w:r>
         <w:rPr>
           <w:rFonts w:ascii="Courier New" w:hAnsi="Courier New" w:cs="Courier New"/>
-          <w:b/>
+          <w:i/>
           <w:sz w:val="18"/>
           <w:szCs w:val="18"/>
         </w:rPr>
@@ -61623,7 +61554,7 @@
       <w:r>
         <w:rPr>
           <w:rFonts w:ascii="Courier New" w:hAnsi="Courier New" w:cs="Courier New"/>
-          <w:b/>
+          <w:i/>
           <w:sz w:val="18"/>
           <w:szCs w:val="18"/>
         </w:rPr>
@@ -61632,7 +61563,7 @@
       <w:r>
         <w:rPr>
           <w:rFonts w:ascii="Courier New" w:hAnsi="Courier New" w:cs="Courier New"/>
-          <w:b/>
+          <w:i/>
           <w:sz w:val="18"/>
           <w:szCs w:val="18"/>
         </w:rPr>
@@ -61644,15 +61575,15 @@
         <w:ind w:left="1701" w:hanging="567"/>
         <w:rPr>
           <w:rFonts w:ascii="Courier New" w:hAnsi="Courier New" w:cs="Courier New"/>
-          <w:b/>
-          <w:sz w:val="18"/>
-          <w:szCs w:val="18"/>
-        </w:rPr>
-      </w:pPr>
-      <w:r>
-        <w:rPr>
-          <w:rFonts w:ascii="Courier New" w:hAnsi="Courier New" w:cs="Courier New"/>
-          <w:b/>
+          <w:i/>
+          <w:sz w:val="18"/>
+          <w:szCs w:val="18"/>
+        </w:rPr>
+      </w:pPr>
+      <w:r>
+        <w:rPr>
+          <w:rFonts w:ascii="Courier New" w:hAnsi="Courier New" w:cs="Courier New"/>
+          <w:i/>
           <w:sz w:val="18"/>
           <w:szCs w:val="18"/>
         </w:rPr>
@@ -61661,65 +61592,11 @@
       <w:r>
         <w:rPr>
           <w:rFonts w:ascii="Courier New" w:hAnsi="Courier New" w:cs="Courier New"/>
-          <w:b/>
-          <w:sz w:val="18"/>
-          <w:szCs w:val="18"/>
-        </w:rPr>
-        <w:t>assign("</w:t>
-      </w:r>
-      <w:r>
-        <w:rPr>
-          <w:rFonts w:ascii="Courier New" w:hAnsi="Courier New" w:cs="Courier New"/>
-          <w:b/>
-          <w:sz w:val="18"/>
-          <w:szCs w:val="18"/>
-        </w:rPr>
-        <w:t>add</w:t>
-      </w:r>
-      <w:r>
-        <w:rPr>
-          <w:rFonts w:ascii="Courier New" w:hAnsi="Courier New" w:cs="Courier New"/>
-          <w:b/>
-          <w:sz w:val="18"/>
-          <w:szCs w:val="18"/>
-        </w:rPr>
-        <w:t xml:space="preserve">", </w:t>
-      </w:r>
-      <w:r>
-        <w:rPr>
-          <w:rFonts w:ascii="Courier New" w:hAnsi="Courier New" w:cs="Courier New"/>
-          <w:b/>
-          <w:sz w:val="18"/>
-          <w:szCs w:val="18"/>
-        </w:rPr>
-        <w:t>add</w:t>
-      </w:r>
-      <w:r>
-        <w:rPr>
-          <w:rFonts w:ascii="Courier New" w:hAnsi="Courier New" w:cs="Courier New"/>
-          <w:b/>
-          <w:sz w:val="18"/>
-          <w:szCs w:val="18"/>
-        </w:rPr>
-        <w:t xml:space="preserve">, envir = </w:t>
-      </w:r>
-      <w:r>
-        <w:rPr>
-          <w:rFonts w:ascii="Courier New" w:hAnsi="Courier New" w:cs="Courier New"/>
-          <w:b/>
-          <w:sz w:val="18"/>
-          <w:szCs w:val="18"/>
-        </w:rPr>
-        <w:t>env_fun_get_message</w:t>
-      </w:r>
-      <w:r>
-        <w:rPr>
-          <w:rFonts w:ascii="Courier New" w:hAnsi="Courier New" w:cs="Courier New"/>
-          <w:b/>
-          <w:sz w:val="18"/>
-          <w:szCs w:val="18"/>
-        </w:rPr>
-        <w:t>)</w:t>
+          <w:i/>
+          <w:sz w:val="18"/>
+          <w:szCs w:val="18"/>
+        </w:rPr>
+        <w:t>assign("add", add, envir = env_fun_get_message)</w:t>
       </w:r>
     </w:p>
     <w:p>
@@ -61729,28 +61606,87 @@
           <w:rFonts w:ascii="Courier New" w:hAnsi="Courier New" w:cs="Courier New"/>
           <w:bCs/>
           <w:i/>
-          <w:color w:val="FF0000"/>
-          <w:sz w:val="18"/>
-          <w:szCs w:val="18"/>
-        </w:rPr>
-      </w:pPr>
-      <w:r>
-        <w:rPr>
-          <w:rFonts w:ascii="Courier New" w:hAnsi="Courier New" w:cs="Courier New"/>
-          <w:bCs/>
-          <w:i/>
-          <w:color w:val="FF0000"/>
-          <w:sz w:val="18"/>
-          <w:szCs w:val="18"/>
-        </w:rPr>
-        <w:t>#</w:t>
-      </w:r>
-      <w:r>
-        <w:rPr>
-          <w:rFonts w:ascii="Courier New" w:hAnsi="Courier New" w:cs="Courier New"/>
-          <w:bCs/>
-          <w:i/>
-          <w:color w:val="FF0000"/>
+          <w:sz w:val="18"/>
+          <w:szCs w:val="18"/>
+        </w:rPr>
+      </w:pPr>
+      <w:r>
+        <w:rPr>
+          <w:rFonts w:ascii="Courier New" w:hAnsi="Courier New" w:cs="Courier New"/>
+          <w:bCs/>
+          <w:i/>
+          <w:sz w:val="18"/>
+          <w:szCs w:val="18"/>
+        </w:rPr>
+        <w:t># two next line: for the moment, I cannot prevent the warning prin</w:t>
+      </w:r>
+      <w:r>
+        <w:rPr>
+          <w:rFonts w:ascii="Courier New" w:hAnsi="Courier New" w:cs="Courier New"/>
+          <w:bCs/>
+          <w:i/>
+          <w:sz w:val="18"/>
+          <w:szCs w:val="18"/>
+        </w:rPr>
+        <w:t>t</w:t>
+      </w:r>
+      <w:r>
+        <w:rPr>
+          <w:rFonts w:ascii="Courier New" w:hAnsi="Courier New" w:cs="Courier New"/>
+          <w:bCs/>
+          <w:i/>
+          <w:sz w:val="18"/>
+          <w:szCs w:val="18"/>
+        </w:rPr>
+        <w:t>ing</w:t>
+      </w:r>
+    </w:p>
+    <w:p>
+      <w:pPr>
+        <w:ind w:left="1701" w:hanging="567"/>
+        <w:rPr>
+          <w:rFonts w:ascii="Courier New" w:hAnsi="Courier New" w:cs="Courier New"/>
+          <w:bCs/>
+          <w:i/>
+          <w:sz w:val="18"/>
+          <w:szCs w:val="18"/>
+        </w:rPr>
+      </w:pPr>
+      <w:r>
+        <w:rPr>
+          <w:rFonts w:ascii="Courier New" w:hAnsi="Courier New" w:cs="Courier New"/>
+          <w:bCs/>
+          <w:i/>
+          <w:sz w:val="18"/>
+          <w:szCs w:val="18"/>
+        </w:rPr>
+        <w:t xml:space="preserve"># </w:t>
+      </w:r>
+      <w:r>
+        <w:rPr>
+          <w:rFonts w:ascii="Courier New" w:hAnsi="Courier New" w:cs="Courier New"/>
+          <w:bCs/>
+          <w:i/>
+          <w:sz w:val="18"/>
+          <w:szCs w:val="18"/>
+        </w:rPr>
+        <w:t>warn</w:t>
+      </w:r>
+      <w:r>
+        <w:rPr>
+          <w:rFonts w:ascii="Courier New" w:hAnsi="Courier New" w:cs="Courier New"/>
+          <w:bCs/>
+          <w:i/>
+          <w:sz w:val="18"/>
+          <w:szCs w:val="18"/>
+        </w:rPr>
+        <w:t>.recov &lt;-</w:t>
+      </w:r>
+      <w:r>
+        <w:rPr>
+          <w:rFonts w:ascii="Courier New" w:hAnsi="Courier New" w:cs="Courier New"/>
+          <w:bCs/>
+          <w:i/>
           <w:sz w:val="18"/>
           <w:szCs w:val="18"/>
         </w:rPr>
@@ -61761,97 +61697,6 @@
           <w:rFonts w:ascii="Courier New" w:hAnsi="Courier New" w:cs="Courier New"/>
           <w:bCs/>
           <w:i/>
-          <w:color w:val="FF0000"/>
-          <w:sz w:val="18"/>
-          <w:szCs w:val="18"/>
-        </w:rPr>
-        <w:t>two next line: for the moment, I cannot prevent the warning prin</w:t>
-      </w:r>
-      <w:r>
-        <w:rPr>
-          <w:rFonts w:ascii="Courier New" w:hAnsi="Courier New" w:cs="Courier New"/>
-          <w:bCs/>
-          <w:i/>
-          <w:color w:val="FF0000"/>
-          <w:sz w:val="18"/>
-          <w:szCs w:val="18"/>
-        </w:rPr>
-        <w:t>t</w:t>
-      </w:r>
-      <w:r>
-        <w:rPr>
-          <w:rFonts w:ascii="Courier New" w:hAnsi="Courier New" w:cs="Courier New"/>
-          <w:bCs/>
-          <w:i/>
-          <w:color w:val="FF0000"/>
-          <w:sz w:val="18"/>
-          <w:szCs w:val="18"/>
-        </w:rPr>
-        <w:t>ing</w:t>
-      </w:r>
-    </w:p>
-    <w:p>
-      <w:pPr>
-        <w:ind w:left="1701" w:hanging="567"/>
-        <w:rPr>
-          <w:rFonts w:ascii="Courier New" w:hAnsi="Courier New" w:cs="Courier New"/>
-          <w:bCs/>
-          <w:i/>
-          <w:color w:val="FF0000"/>
-          <w:sz w:val="18"/>
-          <w:szCs w:val="18"/>
-        </w:rPr>
-      </w:pPr>
-      <w:r>
-        <w:rPr>
-          <w:rFonts w:ascii="Courier New" w:hAnsi="Courier New" w:cs="Courier New"/>
-          <w:b/>
-          <w:bCs/>
-          <w:color w:val="FF0000"/>
-          <w:sz w:val="18"/>
-          <w:szCs w:val="18"/>
-        </w:rPr>
-        <w:t xml:space="preserve"># </w:t>
-      </w:r>
-      <w:r>
-        <w:rPr>
-          <w:rFonts w:ascii="Courier New" w:hAnsi="Courier New" w:cs="Courier New"/>
-          <w:b/>
-          <w:bCs/>
-          <w:color w:val="FF0000"/>
-          <w:sz w:val="18"/>
-          <w:szCs w:val="18"/>
-        </w:rPr>
-        <w:t>warn</w:t>
-      </w:r>
-      <w:r>
-        <w:rPr>
-          <w:rFonts w:ascii="Courier New" w:hAnsi="Courier New" w:cs="Courier New"/>
-          <w:b/>
-          <w:bCs/>
-          <w:color w:val="FF0000"/>
-          <w:sz w:val="18"/>
-          <w:szCs w:val="18"/>
-        </w:rPr>
-        <w:t>.recov &lt;-</w:t>
-      </w:r>
-      <w:r>
-        <w:rPr>
-          <w:rFonts w:ascii="Courier New" w:hAnsi="Courier New" w:cs="Courier New"/>
-          <w:b/>
-          <w:bCs/>
-          <w:color w:val="FF0000"/>
-          <w:sz w:val="18"/>
-          <w:szCs w:val="18"/>
-        </w:rPr>
-        <w:t xml:space="preserve"> </w:t>
-      </w:r>
-      <w:r>
-        <w:rPr>
-          <w:rFonts w:ascii="Courier New" w:hAnsi="Courier New" w:cs="Courier New"/>
-          <w:b/>
-          <w:bCs/>
-          <w:color w:val="FF0000"/>
           <w:sz w:val="18"/>
           <w:szCs w:val="18"/>
         </w:rPr>
@@ -61860,31 +61705,18 @@
       <w:r>
         <w:rPr>
           <w:rFonts w:ascii="Courier New" w:hAnsi="Courier New" w:cs="Courier New"/>
-          <w:b/>
-          <w:bCs/>
-          <w:color w:val="FF0000"/>
-          <w:sz w:val="18"/>
-          <w:szCs w:val="18"/>
-        </w:rPr>
-        <w:t>(</w:t>
-      </w:r>
-      <w:r>
-        <w:rPr>
-          <w:rFonts w:ascii="Courier New" w:hAnsi="Courier New" w:cs="Courier New"/>
-          <w:b/>
-          <w:bCs/>
-          <w:color w:val="7030A0"/>
-          <w:sz w:val="18"/>
-          <w:szCs w:val="18"/>
-        </w:rPr>
-        <w:t>paste(paste(paste0(tempo.gg.name, 1:tempo.gg.count), collapse = " + "), if(</w:t>
-      </w:r>
-      <w:r>
-        <w:rPr>
-          <w:rFonts w:ascii="Courier New" w:hAnsi="Courier New" w:cs="Courier New"/>
-          <w:b/>
-          <w:bCs/>
-          <w:color w:val="7030A0"/>
+          <w:bCs/>
+          <w:i/>
+          <w:sz w:val="18"/>
+          <w:szCs w:val="18"/>
+        </w:rPr>
+        <w:t>(paste(paste(paste0(tempo.gg.name, 1:tempo.gg.count), collapse = " + "), if(</w:t>
+      </w:r>
+      <w:r>
+        <w:rPr>
+          <w:rFonts w:ascii="Courier New" w:hAnsi="Courier New" w:cs="Courier New"/>
+          <w:bCs/>
+          <w:i/>
           <w:sz w:val="18"/>
           <w:szCs w:val="18"/>
         </w:rPr>
@@ -61893,9 +61725,8 @@
       <w:r>
         <w:rPr>
           <w:rFonts w:ascii="Courier New" w:hAnsi="Courier New" w:cs="Courier New"/>
-          <w:b/>
-          <w:bCs/>
-          <w:color w:val="FF0000"/>
+          <w:bCs/>
+          <w:i/>
           <w:sz w:val="18"/>
           <w:szCs w:val="18"/>
         </w:rPr>
@@ -61904,9 +61735,8 @@
       <w:r>
         <w:rPr>
           <w:rFonts w:ascii="Courier New" w:hAnsi="Courier New" w:cs="Courier New"/>
-          <w:b/>
-          <w:bCs/>
-          <w:color w:val="FF0000"/>
+          <w:bCs/>
+          <w:i/>
           <w:sz w:val="18"/>
           <w:szCs w:val="18"/>
         </w:rPr>
@@ -61915,9 +61745,8 @@
       <w:r>
         <w:rPr>
           <w:rFonts w:ascii="Courier New" w:hAnsi="Courier New" w:cs="Courier New"/>
-          <w:b/>
-          <w:bCs/>
-          <w:color w:val="FF0000"/>
+          <w:bCs/>
+          <w:i/>
           <w:sz w:val="18"/>
           <w:szCs w:val="18"/>
         </w:rPr>
@@ -61926,9 +61755,8 @@
       <w:r>
         <w:rPr>
           <w:rFonts w:ascii="Courier New" w:hAnsi="Courier New" w:cs="Courier New"/>
-          <w:b/>
-          <w:bCs/>
-          <w:color w:val="FF0000"/>
+          <w:bCs/>
+          <w:i/>
           <w:sz w:val="18"/>
           <w:szCs w:val="18"/>
         </w:rPr>
@@ -61937,9 +61765,8 @@
       <w:r>
         <w:rPr>
           <w:rFonts w:ascii="Courier New" w:hAnsi="Courier New" w:cs="Courier New"/>
-          <w:b/>
-          <w:bCs/>
-          <w:color w:val="FF0000"/>
+          <w:bCs/>
+          <w:i/>
           <w:sz w:val="18"/>
           <w:szCs w:val="18"/>
         </w:rPr>
@@ -61948,9 +61775,8 @@
       <w:r>
         <w:rPr>
           <w:rFonts w:ascii="Courier New" w:hAnsi="Courier New" w:cs="Courier New"/>
-          <w:b/>
-          <w:bCs/>
-          <w:color w:val="FF0000"/>
+          <w:bCs/>
+          <w:i/>
           <w:sz w:val="18"/>
           <w:szCs w:val="18"/>
         </w:rPr>
@@ -61959,9 +61785,8 @@
       <w:r>
         <w:rPr>
           <w:rFonts w:ascii="Courier New" w:hAnsi="Courier New" w:cs="Courier New"/>
-          <w:b/>
-          <w:bCs/>
-          <w:color w:val="FF0000"/>
+          <w:bCs/>
+          <w:i/>
           <w:sz w:val="18"/>
           <w:szCs w:val="18"/>
         </w:rPr>
@@ -61970,9 +61795,8 @@
       <w:r>
         <w:rPr>
           <w:rFonts w:ascii="Courier New" w:hAnsi="Courier New" w:cs="Courier New"/>
-          <w:b/>
-          <w:bCs/>
-          <w:color w:val="FF0000"/>
+          <w:bCs/>
+          <w:i/>
           <w:sz w:val="18"/>
           <w:szCs w:val="18"/>
         </w:rPr>
@@ -61981,9 +61805,8 @@
       <w:r>
         <w:rPr>
           <w:rFonts w:ascii="Courier New" w:hAnsi="Courier New" w:cs="Courier New"/>
-          <w:b/>
-          <w:bCs/>
-          <w:color w:val="FF0000"/>
+          <w:bCs/>
+          <w:i/>
           <w:sz w:val="18"/>
           <w:szCs w:val="18"/>
         </w:rPr>
@@ -61992,8 +61815,7 @@
       <w:r>
         <w:rPr>
           <w:rFonts w:ascii="Courier New" w:hAnsi="Courier New" w:cs="Courier New"/>
-          <w:b/>
-          <w:color w:val="FF0000"/>
+          <w:i/>
           <w:sz w:val="18"/>
           <w:szCs w:val="18"/>
         </w:rPr>
@@ -62003,9 +61825,8 @@
       <w:r>
         <w:rPr>
           <w:rFonts w:ascii="Courier New" w:hAnsi="Courier New" w:cs="Courier New"/>
-          <w:b/>
-          <w:bCs/>
-          <w:color w:val="FF0000"/>
+          <w:bCs/>
+          <w:i/>
           <w:sz w:val="18"/>
           <w:szCs w:val="18"/>
         </w:rPr>
@@ -62016,7 +61837,6 @@
           <w:rFonts w:ascii="Courier New" w:hAnsi="Courier New" w:cs="Courier New"/>
           <w:bCs/>
           <w:i/>
-          <w:color w:val="FF0000"/>
           <w:sz w:val="18"/>
           <w:szCs w:val="18"/>
         </w:rPr>
@@ -62027,7 +61847,6 @@
           <w:rFonts w:ascii="Courier New" w:hAnsi="Courier New" w:cs="Courier New"/>
           <w:bCs/>
           <w:i/>
-          <w:color w:val="FF0000"/>
           <w:sz w:val="18"/>
           <w:szCs w:val="18"/>
         </w:rPr>
@@ -62038,7 +61857,6 @@
           <w:rFonts w:ascii="Courier New" w:hAnsi="Courier New" w:cs="Courier New"/>
           <w:bCs/>
           <w:i/>
-          <w:color w:val="FF0000"/>
           <w:sz w:val="18"/>
           <w:szCs w:val="18"/>
         </w:rPr>
@@ -62049,7 +61867,6 @@
           <w:rFonts w:ascii="Courier New" w:hAnsi="Courier New" w:cs="Courier New"/>
           <w:bCs/>
           <w:i/>
-          <w:color w:val="FF0000"/>
           <w:sz w:val="18"/>
           <w:szCs w:val="18"/>
         </w:rPr>
@@ -62064,17 +61881,15 @@
           <w:rFonts w:ascii="Courier New" w:hAnsi="Courier New" w:cs="Courier New"/>
           <w:bCs/>
           <w:i/>
-          <w:color w:val="FF0000"/>
-          <w:sz w:val="18"/>
-          <w:szCs w:val="18"/>
-        </w:rPr>
-      </w:pPr>
-      <w:r>
-        <w:rPr>
-          <w:rFonts w:ascii="Courier New" w:hAnsi="Courier New" w:cs="Courier New"/>
-          <w:b/>
-          <w:bCs/>
-          <w:color w:val="FF0000"/>
+          <w:sz w:val="18"/>
+          <w:szCs w:val="18"/>
+        </w:rPr>
+      </w:pPr>
+      <w:r>
+        <w:rPr>
+          <w:rFonts w:ascii="Courier New" w:hAnsi="Courier New" w:cs="Courier New"/>
+          <w:bCs/>
+          <w:i/>
           <w:sz w:val="18"/>
           <w:szCs w:val="18"/>
         </w:rPr>
@@ -62083,9 +61898,8 @@
       <w:r>
         <w:rPr>
           <w:rFonts w:ascii="Courier New" w:hAnsi="Courier New" w:cs="Courier New"/>
-          <w:b/>
-          <w:bCs/>
-          <w:color w:val="FF0000"/>
+          <w:bCs/>
+          <w:i/>
           <w:sz w:val="18"/>
           <w:szCs w:val="18"/>
         </w:rPr>
@@ -62094,42 +61908,18 @@
       <w:r>
         <w:rPr>
           <w:rFonts w:ascii="Courier New" w:hAnsi="Courier New" w:cs="Courier New"/>
-          <w:b/>
-          <w:bCs/>
-          <w:color w:val="FF0000"/>
-          <w:sz w:val="18"/>
-          <w:szCs w:val="18"/>
-        </w:rPr>
-        <w:t>fun_get_message('</w:t>
-      </w:r>
-      <w:r>
-        <w:rPr>
-          <w:rFonts w:ascii="Courier New" w:hAnsi="Courier New" w:cs="Courier New"/>
-          <w:b/>
-          <w:bCs/>
-          <w:color w:val="7030A0"/>
-          <w:sz w:val="18"/>
-          <w:szCs w:val="18"/>
-        </w:rPr>
-        <w:t>print(eval(parse(text = paste(paste(paste0(tempo.gg.name, 1:tempo.gg.count), collapse = " + "), if(is.null(add)){NULL}else{add}))))</w:t>
-      </w:r>
-      <w:r>
-        <w:rPr>
-          <w:rFonts w:ascii="Courier New" w:hAnsi="Courier New" w:cs="Courier New"/>
-          <w:b/>
-          <w:bCs/>
-          <w:color w:val="FF0000"/>
-          <w:sz w:val="18"/>
-          <w:szCs w:val="18"/>
-        </w:rPr>
-        <w:t>', kind = "message", header = FALSE</w:t>
-      </w:r>
-      <w:r>
-        <w:rPr>
-          <w:rFonts w:ascii="Courier New" w:hAnsi="Courier New" w:cs="Courier New"/>
-          <w:b/>
-          <w:bCs/>
-          <w:color w:val="FF0000"/>
+          <w:bCs/>
+          <w:i/>
+          <w:sz w:val="18"/>
+          <w:szCs w:val="18"/>
+        </w:rPr>
+        <w:t>fun_get_message('print(eval(parse(text = paste(paste(paste0(tempo.gg.name, 1:tempo.gg.count), collapse = " + "), if(is.null(add)){NULL}else{add}))))', kind = "message", header = FALSE</w:t>
+      </w:r>
+      <w:r>
+        <w:rPr>
+          <w:rFonts w:ascii="Courier New" w:hAnsi="Courier New" w:cs="Courier New"/>
+          <w:bCs/>
+          <w:i/>
           <w:sz w:val="18"/>
           <w:szCs w:val="18"/>
         </w:rPr>
@@ -62138,9 +61928,8 @@
       <w:r>
         <w:rPr>
           <w:rFonts w:ascii="Courier New" w:hAnsi="Courier New" w:cs="Courier New"/>
-          <w:b/>
-          <w:bCs/>
-          <w:color w:val="FF0000"/>
+          <w:bCs/>
+          <w:i/>
           <w:sz w:val="18"/>
           <w:szCs w:val="18"/>
         </w:rPr>
@@ -62149,9 +61938,8 @@
       <w:r>
         <w:rPr>
           <w:rFonts w:ascii="Courier New" w:hAnsi="Courier New" w:cs="Courier New"/>
-          <w:b/>
-          <w:bCs/>
-          <w:color w:val="FF0000"/>
+          <w:bCs/>
+          <w:i/>
           <w:sz w:val="18"/>
           <w:szCs w:val="18"/>
         </w:rPr>
@@ -62160,8 +61948,7 @@
       <w:r>
         <w:rPr>
           <w:rFonts w:ascii="Courier New" w:hAnsi="Courier New" w:cs="Courier New"/>
-          <w:b/>
-          <w:color w:val="FF0000"/>
+          <w:i/>
           <w:sz w:val="18"/>
           <w:szCs w:val="18"/>
         </w:rPr>
@@ -62170,24 +61957,12 @@
       <w:r>
         <w:rPr>
           <w:rFonts w:ascii="Courier New" w:hAnsi="Courier New" w:cs="Courier New"/>
-          <w:b/>
-          <w:bCs/>
-          <w:color w:val="FF0000"/>
-          <w:sz w:val="18"/>
-          <w:szCs w:val="18"/>
-        </w:rPr>
-        <w:t>)</w:t>
-      </w:r>
-      <w:r>
-        <w:rPr>
-          <w:rFonts w:ascii="Courier New" w:hAnsi="Courier New" w:cs="Courier New"/>
-          <w:bCs/>
-          <w:i/>
-          <w:color w:val="FF0000"/>
-          <w:sz w:val="18"/>
-          <w:szCs w:val="18"/>
-        </w:rPr>
-        <w:t xml:space="preserve"> # for recovering messages printed by ggplot() functions</w:t>
+          <w:bCs/>
+          <w:i/>
+          <w:sz w:val="18"/>
+          <w:szCs w:val="18"/>
+        </w:rPr>
+        <w:t>) # for recovering messages printed by ggplot() functions</w:t>
       </w:r>
     </w:p>
     <w:p>
@@ -62263,87 +62038,19 @@
           <w:rFonts w:ascii="Courier New" w:hAnsi="Courier New" w:cs="Courier New"/>
           <w:bCs/>
           <w:i/>
-          <w:color w:val="FF0000"/>
-          <w:sz w:val="18"/>
-          <w:szCs w:val="18"/>
-        </w:rPr>
-      </w:pPr>
-      <w:r>
-        <w:rPr>
-          <w:rFonts w:ascii="Courier New" w:hAnsi="Courier New" w:cs="Courier New"/>
-          <w:bCs/>
-          <w:i/>
-          <w:color w:val="FF0000"/>
-          <w:sz w:val="18"/>
-          <w:szCs w:val="18"/>
-        </w:rPr>
-        <w:t>#</w:t>
-      </w:r>
-      <w:r>
-        <w:rPr>
-          <w:rFonts w:ascii="Courier New" w:hAnsi="Courier New" w:cs="Courier New"/>
-          <w:bCs/>
-          <w:i/>
-          <w:color w:val="FF0000"/>
-          <w:sz w:val="18"/>
-          <w:szCs w:val="18"/>
-        </w:rPr>
-        <w:t xml:space="preserve"> following</w:t>
-      </w:r>
-      <w:r>
-        <w:rPr>
-          <w:rFonts w:ascii="Courier New" w:hAnsi="Courier New" w:cs="Courier New"/>
-          <w:bCs/>
-          <w:i/>
-          <w:color w:val="FF0000"/>
-          <w:sz w:val="18"/>
-          <w:szCs w:val="18"/>
-        </w:rPr>
-        <w:t xml:space="preserve"> line</w:t>
-      </w:r>
-      <w:r>
-        <w:rPr>
-          <w:rFonts w:ascii="Courier New" w:hAnsi="Courier New" w:cs="Courier New"/>
-          <w:bCs/>
-          <w:i/>
-          <w:color w:val="FF0000"/>
-          <w:sz w:val="18"/>
-          <w:szCs w:val="18"/>
-        </w:rPr>
-        <w:t xml:space="preserve">s inactivated because of problem in </w:t>
-      </w:r>
-      <w:r>
-        <w:rPr>
-          <w:rFonts w:ascii="Courier New" w:hAnsi="Courier New" w:cs="Courier New"/>
-          <w:bCs/>
-          <w:i/>
-          <w:color w:val="FF0000"/>
-          <w:sz w:val="18"/>
-          <w:szCs w:val="18"/>
-        </w:rPr>
-        <w:t>warn.recov</w:t>
-      </w:r>
-      <w:r>
-        <w:rPr>
-          <w:rFonts w:ascii="Courier New" w:hAnsi="Courier New" w:cs="Courier New"/>
-          <w:bCs/>
-          <w:i/>
-          <w:color w:val="FF0000"/>
-          <w:sz w:val="18"/>
-          <w:szCs w:val="18"/>
-        </w:rPr>
-        <w:t xml:space="preserve"> and </w:t>
-      </w:r>
-      <w:r>
-        <w:rPr>
-          <w:rFonts w:ascii="Courier New" w:hAnsi="Courier New" w:cs="Courier New"/>
-          <w:bCs/>
-          <w:i/>
-          <w:color w:val="FF0000"/>
-          <w:sz w:val="18"/>
-          <w:szCs w:val="18"/>
-        </w:rPr>
-        <w:t>message.recov</w:t>
+          <w:sz w:val="18"/>
+          <w:szCs w:val="18"/>
+        </w:rPr>
+      </w:pPr>
+      <w:r>
+        <w:rPr>
+          <w:rFonts w:ascii="Courier New" w:hAnsi="Courier New" w:cs="Courier New"/>
+          <w:bCs/>
+          <w:i/>
+          <w:sz w:val="18"/>
+          <w:szCs w:val="18"/>
+        </w:rPr>
+        <w:t># following lines inactivated because of problem in warn.recov and message.recov</w:t>
       </w:r>
     </w:p>
     <w:p>
@@ -62352,16 +62059,16 @@
         <w:jc w:val="left"/>
         <w:rPr>
           <w:rFonts w:ascii="Courier New" w:hAnsi="Courier New" w:cs="Courier New"/>
-          <w:b/>
-          <w:sz w:val="18"/>
-          <w:szCs w:val="18"/>
-        </w:rPr>
-      </w:pPr>
-      <w:r>
-        <w:rPr>
-          <w:rFonts w:ascii="Courier New" w:hAnsi="Courier New" w:cs="Courier New"/>
-          <w:b/>
-          <w:bCs/>
+          <w:i/>
+          <w:sz w:val="18"/>
+          <w:szCs w:val="18"/>
+        </w:rPr>
+      </w:pPr>
+      <w:r>
+        <w:rPr>
+          <w:rFonts w:ascii="Courier New" w:hAnsi="Courier New" w:cs="Courier New"/>
+          <w:bCs/>
+          <w:i/>
           <w:sz w:val="18"/>
           <w:szCs w:val="18"/>
         </w:rPr>
@@ -62370,8 +62077,8 @@
       <w:r>
         <w:rPr>
           <w:rFonts w:ascii="Courier New" w:hAnsi="Courier New" w:cs="Courier New"/>
-          <w:b/>
-          <w:bCs/>
+          <w:bCs/>
+          <w:i/>
           <w:sz w:val="18"/>
           <w:szCs w:val="18"/>
         </w:rPr>
@@ -62384,16 +62091,16 @@
         <w:jc w:val="left"/>
         <w:rPr>
           <w:rFonts w:ascii="Courier New" w:hAnsi="Courier New" w:cs="Courier New"/>
-          <w:b/>
-          <w:sz w:val="18"/>
-          <w:szCs w:val="18"/>
-        </w:rPr>
-      </w:pPr>
-      <w:r>
-        <w:rPr>
-          <w:rFonts w:ascii="Courier New" w:hAnsi="Courier New" w:cs="Courier New"/>
-          <w:b/>
-          <w:bCs/>
+          <w:i/>
+          <w:sz w:val="18"/>
+          <w:szCs w:val="18"/>
+        </w:rPr>
+      </w:pPr>
+      <w:r>
+        <w:rPr>
+          <w:rFonts w:ascii="Courier New" w:hAnsi="Courier New" w:cs="Courier New"/>
+          <w:bCs/>
+          <w:i/>
           <w:sz w:val="18"/>
           <w:szCs w:val="18"/>
         </w:rPr>
@@ -62402,8 +62109,8 @@
       <w:r>
         <w:rPr>
           <w:rFonts w:ascii="Courier New" w:hAnsi="Courier New" w:cs="Courier New"/>
-          <w:b/>
-          <w:bCs/>
+          <w:bCs/>
+          <w:i/>
           <w:sz w:val="18"/>
           <w:szCs w:val="18"/>
         </w:rPr>
@@ -62613,87 +62320,19 @@
           <w:rFonts w:ascii="Courier New" w:hAnsi="Courier New" w:cs="Courier New"/>
           <w:bCs/>
           <w:i/>
-          <w:color w:val="FF0000"/>
-          <w:sz w:val="18"/>
-          <w:szCs w:val="18"/>
-        </w:rPr>
-      </w:pPr>
-      <w:r>
-        <w:rPr>
-          <w:rFonts w:ascii="Courier New" w:hAnsi="Courier New" w:cs="Courier New"/>
-          <w:bCs/>
-          <w:i/>
-          <w:color w:val="FF0000"/>
-          <w:sz w:val="18"/>
-          <w:szCs w:val="18"/>
-        </w:rPr>
-        <w:t>#</w:t>
-      </w:r>
-      <w:r>
-        <w:rPr>
-          <w:rFonts w:ascii="Courier New" w:hAnsi="Courier New" w:cs="Courier New"/>
-          <w:bCs/>
-          <w:i/>
-          <w:color w:val="FF0000"/>
-          <w:sz w:val="18"/>
-          <w:szCs w:val="18"/>
-        </w:rPr>
-        <w:t xml:space="preserve"> following</w:t>
-      </w:r>
-      <w:r>
-        <w:rPr>
-          <w:rFonts w:ascii="Courier New" w:hAnsi="Courier New" w:cs="Courier New"/>
-          <w:bCs/>
-          <w:i/>
-          <w:color w:val="FF0000"/>
-          <w:sz w:val="18"/>
-          <w:szCs w:val="18"/>
-        </w:rPr>
-        <w:t xml:space="preserve"> line</w:t>
-      </w:r>
-      <w:r>
-        <w:rPr>
-          <w:rFonts w:ascii="Courier New" w:hAnsi="Courier New" w:cs="Courier New"/>
-          <w:bCs/>
-          <w:i/>
-          <w:color w:val="FF0000"/>
-          <w:sz w:val="18"/>
-          <w:szCs w:val="18"/>
-        </w:rPr>
-        <w:t xml:space="preserve">s inactivated because of problem in </w:t>
-      </w:r>
-      <w:r>
-        <w:rPr>
-          <w:rFonts w:ascii="Courier New" w:hAnsi="Courier New" w:cs="Courier New"/>
-          <w:bCs/>
-          <w:i/>
-          <w:color w:val="FF0000"/>
-          <w:sz w:val="18"/>
-          <w:szCs w:val="18"/>
-        </w:rPr>
-        <w:t>warn.recov</w:t>
-      </w:r>
-      <w:r>
-        <w:rPr>
-          <w:rFonts w:ascii="Courier New" w:hAnsi="Courier New" w:cs="Courier New"/>
-          <w:bCs/>
-          <w:i/>
-          <w:color w:val="FF0000"/>
-          <w:sz w:val="18"/>
-          <w:szCs w:val="18"/>
-        </w:rPr>
-        <w:t xml:space="preserve"> and </w:t>
-      </w:r>
-      <w:r>
-        <w:rPr>
-          <w:rFonts w:ascii="Courier New" w:hAnsi="Courier New" w:cs="Courier New"/>
-          <w:bCs/>
-          <w:i/>
-          <w:color w:val="FF0000"/>
-          <w:sz w:val="18"/>
-          <w:szCs w:val="18"/>
-        </w:rPr>
-        <w:t>message.recov</w:t>
+          <w:sz w:val="18"/>
+          <w:szCs w:val="18"/>
+        </w:rPr>
+      </w:pPr>
+      <w:r>
+        <w:rPr>
+          <w:rFonts w:ascii="Courier New" w:hAnsi="Courier New" w:cs="Courier New"/>
+          <w:bCs/>
+          <w:i/>
+          <w:sz w:val="18"/>
+          <w:szCs w:val="18"/>
+        </w:rPr>
+        <w:t># following lines inactivated because of problem in warn.recov and message.recov</w:t>
       </w:r>
     </w:p>
     <w:p>
@@ -62702,17 +62341,17 @@
         <w:jc w:val="left"/>
         <w:rPr>
           <w:rFonts w:ascii="Courier New" w:hAnsi="Courier New" w:cs="Courier New"/>
-          <w:b/>
-          <w:bCs/>
-          <w:sz w:val="18"/>
-          <w:szCs w:val="18"/>
-        </w:rPr>
-      </w:pPr>
-      <w:r>
-        <w:rPr>
-          <w:rFonts w:ascii="Courier New" w:hAnsi="Courier New" w:cs="Courier New"/>
-          <w:b/>
-          <w:bCs/>
+          <w:bCs/>
+          <w:i/>
+          <w:sz w:val="18"/>
+          <w:szCs w:val="18"/>
+        </w:rPr>
+      </w:pPr>
+      <w:r>
+        <w:rPr>
+          <w:rFonts w:ascii="Courier New" w:hAnsi="Courier New" w:cs="Courier New"/>
+          <w:bCs/>
+          <w:i/>
           <w:sz w:val="18"/>
           <w:szCs w:val="18"/>
         </w:rPr>
@@ -62721,8 +62360,8 @@
       <w:r>
         <w:rPr>
           <w:rFonts w:ascii="Courier New" w:hAnsi="Courier New" w:cs="Courier New"/>
-          <w:b/>
-          <w:bCs/>
+          <w:bCs/>
+          <w:i/>
           <w:sz w:val="18"/>
           <w:szCs w:val="18"/>
         </w:rPr>
@@ -62731,8 +62370,8 @@
       <w:r>
         <w:rPr>
           <w:rFonts w:ascii="Courier New" w:hAnsi="Courier New" w:cs="Courier New"/>
-          <w:b/>
-          <w:bCs/>
+          <w:bCs/>
+          <w:i/>
           <w:sz w:val="18"/>
           <w:szCs w:val="18"/>
         </w:rPr>
@@ -62741,8 +62380,8 @@
       <w:r>
         <w:rPr>
           <w:rFonts w:ascii="Courier New" w:hAnsi="Courier New" w:cs="Courier New"/>
-          <w:b/>
-          <w:bCs/>
+          <w:bCs/>
+          <w:i/>
           <w:sz w:val="18"/>
           <w:szCs w:val="18"/>
         </w:rPr>
@@ -62751,8 +62390,8 @@
       <w:r>
         <w:rPr>
           <w:rFonts w:ascii="Courier New" w:hAnsi="Courier New" w:cs="Courier New"/>
-          <w:b/>
-          <w:bCs/>
+          <w:bCs/>
+          <w:i/>
           <w:sz w:val="18"/>
           <w:szCs w:val="18"/>
         </w:rPr>
@@ -62761,8 +62400,8 @@
       <w:r>
         <w:rPr>
           <w:rFonts w:ascii="Courier New" w:hAnsi="Courier New" w:cs="Courier New"/>
-          <w:b/>
-          <w:bCs/>
+          <w:bCs/>
+          <w:i/>
           <w:sz w:val="18"/>
           <w:szCs w:val="18"/>
         </w:rPr>
@@ -62771,8 +62410,8 @@
       <w:r>
         <w:rPr>
           <w:rFonts w:ascii="Courier New" w:hAnsi="Courier New" w:cs="Courier New"/>
-          <w:b/>
-          <w:bCs/>
+          <w:bCs/>
+          <w:i/>
           <w:sz w:val="18"/>
           <w:szCs w:val="18"/>
         </w:rPr>
@@ -62781,8 +62420,8 @@
       <w:r>
         <w:rPr>
           <w:rFonts w:ascii="Courier New" w:hAnsi="Courier New" w:cs="Courier New"/>
-          <w:b/>
-          <w:bCs/>
+          <w:bCs/>
+          <w:i/>
           <w:sz w:val="18"/>
           <w:szCs w:val="18"/>
         </w:rPr>
@@ -62795,17 +62434,19 @@
         <w:jc w:val="left"/>
         <w:rPr>
           <w:rFonts w:ascii="Courier New" w:hAnsi="Courier New" w:cs="Courier New"/>
-          <w:b/>
-          <w:bCs/>
-          <w:sz w:val="18"/>
-          <w:szCs w:val="18"/>
-        </w:rPr>
-      </w:pPr>
-      <w:r>
-        <w:rPr>
-          <w:rFonts w:ascii="Courier New" w:hAnsi="Courier New" w:cs="Courier New"/>
-          <w:b/>
-          <w:bCs/>
+          <w:bCs/>
+          <w:i/>
+          <w:sz w:val="18"/>
+          <w:szCs w:val="18"/>
+        </w:rPr>
+      </w:pPr>
+      <w:bookmarkStart w:id="0" w:name="_GoBack"/>
+      <w:bookmarkEnd w:id="0"/>
+      <w:r>
+        <w:rPr>
+          <w:rFonts w:ascii="Courier New" w:hAnsi="Courier New" w:cs="Courier New"/>
+          <w:bCs/>
+          <w:i/>
           <w:sz w:val="18"/>
           <w:szCs w:val="18"/>
         </w:rPr>
@@ -62814,8 +62455,8 @@
       <w:r>
         <w:rPr>
           <w:rFonts w:ascii="Courier New" w:hAnsi="Courier New" w:cs="Courier New"/>
-          <w:b/>
-          <w:bCs/>
+          <w:bCs/>
+          <w:i/>
           <w:sz w:val="18"/>
           <w:szCs w:val="18"/>
         </w:rPr>
@@ -62824,8 +62465,8 @@
       <w:r>
         <w:rPr>
           <w:rFonts w:ascii="Courier New" w:hAnsi="Courier New" w:cs="Courier New"/>
-          <w:b/>
-          <w:bCs/>
+          <w:bCs/>
+          <w:i/>
           <w:sz w:val="18"/>
           <w:szCs w:val="18"/>
         </w:rPr>
@@ -62834,8 +62475,8 @@
       <w:r>
         <w:rPr>
           <w:rFonts w:ascii="Courier New" w:hAnsi="Courier New" w:cs="Courier New"/>
-          <w:b/>
-          <w:bCs/>
+          <w:bCs/>
+          <w:i/>
           <w:sz w:val="18"/>
           <w:szCs w:val="18"/>
         </w:rPr>
@@ -62844,8 +62485,8 @@
       <w:r>
         <w:rPr>
           <w:rFonts w:ascii="Courier New" w:hAnsi="Courier New" w:cs="Courier New"/>
-          <w:b/>
-          <w:bCs/>
+          <w:bCs/>
+          <w:i/>
           <w:sz w:val="18"/>
           <w:szCs w:val="18"/>
         </w:rPr>
@@ -62854,8 +62495,8 @@
       <w:r>
         <w:rPr>
           <w:rFonts w:ascii="Courier New" w:hAnsi="Courier New" w:cs="Courier New"/>
-          <w:b/>
-          <w:bCs/>
+          <w:bCs/>
+          <w:i/>
           <w:sz w:val="18"/>
           <w:szCs w:val="18"/>
         </w:rPr>
@@ -62864,8 +62505,8 @@
       <w:r>
         <w:rPr>
           <w:rFonts w:ascii="Courier New" w:hAnsi="Courier New" w:cs="Courier New"/>
-          <w:b/>
-          <w:bCs/>
+          <w:bCs/>
+          <w:i/>
           <w:sz w:val="18"/>
           <w:szCs w:val="18"/>
         </w:rPr>
@@ -62874,8 +62515,8 @@
       <w:r>
         <w:rPr>
           <w:rFonts w:ascii="Courier New" w:hAnsi="Courier New" w:cs="Courier New"/>
-          <w:b/>
-          <w:bCs/>
+          <w:bCs/>
+          <w:i/>
           <w:sz w:val="18"/>
           <w:szCs w:val="18"/>
         </w:rPr>
@@ -62884,47 +62525,17 @@
       <w:r>
         <w:rPr>
           <w:rFonts w:ascii="Courier New" w:hAnsi="Courier New" w:cs="Courier New"/>
-          <w:b/>
-          <w:bCs/>
-          <w:sz w:val="18"/>
-          <w:szCs w:val="18"/>
-        </w:rPr>
-        <w:t>){paste0(</w:t>
-      </w:r>
-      <w:r>
-        <w:rPr>
-          <w:rFonts w:ascii="Courier New" w:hAnsi="Courier New" w:cs="Courier New"/>
-          <w:b/>
-          <w:bCs/>
-          <w:sz w:val="18"/>
-          <w:szCs w:val="18"/>
-        </w:rPr>
-        <w:t>paste</w:t>
-      </w:r>
-      <w:r>
-        <w:rPr>
-          <w:rFonts w:ascii="Courier New" w:hAnsi="Courier New" w:cs="Courier New"/>
-          <w:b/>
-          <w:bCs/>
-          <w:sz w:val="18"/>
-          <w:szCs w:val="18"/>
-        </w:rPr>
-        <w:t>0</w:t>
-      </w:r>
-      <w:r>
-        <w:rPr>
-          <w:rFonts w:ascii="Courier New" w:hAnsi="Courier New" w:cs="Courier New"/>
-          <w:b/>
-          <w:bCs/>
-          <w:sz w:val="18"/>
-          <w:szCs w:val="18"/>
-        </w:rPr>
-        <w:t>(</w:t>
-      </w:r>
-      <w:r>
-        <w:rPr>
-          <w:rFonts w:ascii="Courier New" w:hAnsi="Courier New" w:cs="Courier New"/>
-          <w:b/>
+          <w:bCs/>
+          <w:i/>
+          <w:sz w:val="18"/>
+          <w:szCs w:val="18"/>
+        </w:rPr>
+        <w:t>){paste0(paste0(</w:t>
+      </w:r>
+      <w:r>
+        <w:rPr>
+          <w:rFonts w:ascii="Courier New" w:hAnsi="Courier New" w:cs="Courier New"/>
+          <w:i/>
           <w:sz w:val="18"/>
           <w:szCs w:val="18"/>
         </w:rPr>
@@ -62933,7 +62544,7 @@
       <w:r>
         <w:rPr>
           <w:rFonts w:ascii="Courier New" w:hAnsi="Courier New" w:cs="Courier New"/>
-          <w:b/>
+          <w:i/>
           <w:sz w:val="18"/>
           <w:szCs w:val="18"/>
         </w:rPr>
@@ -62942,61 +62553,16 @@
       <w:r>
         <w:rPr>
           <w:rFonts w:ascii="Courier New" w:hAnsi="Courier New" w:cs="Courier New"/>
-          <w:b/>
-          <w:sz w:val="18"/>
-          <w:szCs w:val="18"/>
-        </w:rPr>
-        <w:t xml:space="preserve">FROM </w:t>
-      </w:r>
-      <w:r>
-        <w:rPr>
-          <w:rFonts w:ascii="Courier New" w:hAnsi="Courier New" w:cs="Courier New"/>
-          <w:b/>
-          <w:sz w:val="18"/>
-          <w:szCs w:val="18"/>
-        </w:rPr>
-        <w:t xml:space="preserve">ggplot2 </w:t>
-      </w:r>
-      <w:r>
-        <w:rPr>
-          <w:rFonts w:ascii="Courier New" w:hAnsi="Courier New" w:cs="Courier New"/>
-          <w:b/>
-          <w:sz w:val="18"/>
-          <w:szCs w:val="18"/>
-        </w:rPr>
-        <w:t>FUNCTION</w:t>
-      </w:r>
-      <w:r>
-        <w:rPr>
-          <w:rFonts w:ascii="Courier New" w:hAnsi="Courier New" w:cs="Courier New"/>
-          <w:b/>
-          <w:sz w:val="18"/>
-          <w:szCs w:val="18"/>
-        </w:rPr>
-        <w:t>S</w:t>
-      </w:r>
-      <w:r>
-        <w:rPr>
-          <w:rFonts w:ascii="Courier New" w:hAnsi="Courier New" w:cs="Courier New"/>
-          <w:b/>
-          <w:sz w:val="18"/>
-          <w:szCs w:val="18"/>
-        </w:rPr>
-        <w:t>:</w:t>
-      </w:r>
-      <w:r>
-        <w:rPr>
-          <w:rFonts w:ascii="Courier New" w:hAnsi="Courier New" w:cs="Courier New"/>
-          <w:b/>
-          <w:sz w:val="18"/>
-          <w:szCs w:val="18"/>
-        </w:rPr>
-        <w:t xml:space="preserve"> ", </w:t>
-      </w:r>
-      <w:r>
-        <w:rPr>
-          <w:rFonts w:ascii="Courier New" w:hAnsi="Courier New" w:cs="Courier New"/>
-          <w:b/>
+          <w:i/>
+          <w:sz w:val="18"/>
+          <w:szCs w:val="18"/>
+        </w:rPr>
+        <w:t xml:space="preserve">FROM ggplot2 FUNCTIONS: ", </w:t>
+      </w:r>
+      <w:r>
+        <w:rPr>
+          <w:rFonts w:ascii="Courier New" w:hAnsi="Courier New" w:cs="Courier New"/>
+          <w:i/>
           <w:sz w:val="18"/>
           <w:szCs w:val="18"/>
         </w:rPr>
@@ -63005,8 +62571,8 @@
       <w:r>
         <w:rPr>
           <w:rFonts w:ascii="Courier New" w:hAnsi="Courier New" w:cs="Courier New"/>
-          <w:b/>
-          <w:bCs/>
+          <w:bCs/>
+          <w:i/>
           <w:sz w:val="18"/>
           <w:szCs w:val="18"/>
         </w:rPr>
@@ -63015,38 +62581,18 @@
       <w:r>
         <w:rPr>
           <w:rFonts w:ascii="Courier New" w:hAnsi="Courier New" w:cs="Courier New"/>
-          <w:b/>
-          <w:bCs/>
-          <w:sz w:val="18"/>
-          <w:szCs w:val="18"/>
-        </w:rPr>
-        <w:t>unique(</w:t>
-      </w:r>
-      <w:r>
-        <w:rPr>
-          <w:rFonts w:ascii="Courier New" w:hAnsi="Courier New" w:cs="Courier New"/>
-          <w:b/>
-          <w:bCs/>
-          <w:sz w:val="18"/>
-          <w:szCs w:val="18"/>
-        </w:rPr>
-        <w:t>message.recov</w:t>
-      </w:r>
-      <w:r>
-        <w:rPr>
-          <w:rFonts w:ascii="Courier New" w:hAnsi="Courier New" w:cs="Courier New"/>
-          <w:b/>
-          <w:bCs/>
-          <w:sz w:val="18"/>
-          <w:szCs w:val="18"/>
-        </w:rPr>
-        <w:t>)</w:t>
-      </w:r>
-      <w:r>
-        <w:rPr>
-          <w:rFonts w:ascii="Courier New" w:hAnsi="Courier New" w:cs="Courier New"/>
-          <w:b/>
-          <w:bCs/>
+          <w:bCs/>
+          <w:i/>
+          <w:sz w:val="18"/>
+          <w:szCs w:val="18"/>
+        </w:rPr>
+        <w:t>unique(message.recov)</w:t>
+      </w:r>
+      <w:r>
+        <w:rPr>
+          <w:rFonts w:ascii="Courier New" w:hAnsi="Courier New" w:cs="Courier New"/>
+          <w:bCs/>
+          <w:i/>
           <w:sz w:val="18"/>
           <w:szCs w:val="18"/>
         </w:rPr>
@@ -63055,8 +62601,8 @@
       <w:r>
         <w:rPr>
           <w:rFonts w:ascii="Courier New" w:hAnsi="Courier New" w:cs="Courier New"/>
-          <w:b/>
-          <w:bCs/>
+          <w:bCs/>
+          <w:i/>
           <w:sz w:val="18"/>
           <w:szCs w:val="18"/>
         </w:rPr>
@@ -63065,7 +62611,7 @@
       <w:r>
         <w:rPr>
           <w:rFonts w:ascii="Courier New" w:hAnsi="Courier New" w:cs="Courier New"/>
-          <w:b/>
+          <w:i/>
           <w:sz w:val="18"/>
           <w:szCs w:val="18"/>
         </w:rPr>
@@ -63074,102 +62620,22 @@
       <w:r>
         <w:rPr>
           <w:rFonts w:ascii="Courier New" w:hAnsi="Courier New" w:cs="Courier New"/>
-          <w:b/>
-          <w:bCs/>
-          <w:sz w:val="18"/>
-          <w:szCs w:val="18"/>
-        </w:rPr>
-        <w:t xml:space="preserve">is.null(message.recov), </w:t>
-      </w:r>
-      <w:r>
-        <w:rPr>
-          <w:rFonts w:ascii="Courier New" w:hAnsi="Courier New" w:cs="Courier New"/>
-          <w:b/>
-          <w:bCs/>
-          <w:sz w:val="18"/>
-          <w:szCs w:val="18"/>
-        </w:rPr>
-        <w:t>unique(</w:t>
-      </w:r>
-      <w:r>
-        <w:rPr>
-          <w:rFonts w:ascii="Courier New" w:hAnsi="Courier New" w:cs="Courier New"/>
-          <w:b/>
-          <w:bCs/>
-          <w:sz w:val="18"/>
-          <w:szCs w:val="18"/>
-        </w:rPr>
-        <w:t>message.recov</w:t>
-      </w:r>
-      <w:r>
-        <w:rPr>
-          <w:rFonts w:ascii="Courier New" w:hAnsi="Courier New" w:cs="Courier New"/>
-          <w:b/>
-          <w:bCs/>
-          <w:sz w:val="18"/>
-          <w:szCs w:val="18"/>
-        </w:rPr>
-        <w:t>)</w:t>
-      </w:r>
-      <w:r>
-        <w:rPr>
-          <w:rFonts w:ascii="Courier New" w:hAnsi="Courier New" w:cs="Courier New"/>
-          <w:b/>
-          <w:bCs/>
-          <w:sz w:val="18"/>
-          <w:szCs w:val="18"/>
-        </w:rPr>
-        <w:t>, "")</w:t>
-      </w:r>
-      <w:r>
-        <w:rPr>
-          <w:rFonts w:ascii="Courier New" w:hAnsi="Courier New" w:cs="Courier New"/>
-          <w:b/>
-          <w:bCs/>
-          <w:sz w:val="18"/>
-          <w:szCs w:val="18"/>
-        </w:rPr>
-        <w:t>,</w:t>
-      </w:r>
-      <w:r>
-        <w:rPr>
-          <w:rFonts w:ascii="Courier New" w:hAnsi="Courier New" w:cs="Courier New"/>
-          <w:b/>
-          <w:bCs/>
-          <w:sz w:val="18"/>
-          <w:szCs w:val="18"/>
-        </w:rPr>
-        <w:t xml:space="preserve"> </w:t>
-      </w:r>
-      <w:r>
-        <w:rPr>
-          <w:rFonts w:ascii="Courier New" w:hAnsi="Courier New" w:cs="Courier New"/>
-          <w:b/>
-          <w:bCs/>
-          <w:sz w:val="18"/>
-          <w:szCs w:val="18"/>
-        </w:rPr>
-        <w:t>collapse = "\n\n")</w:t>
-      </w:r>
-      <w:r>
-        <w:rPr>
-          <w:rFonts w:ascii="Courier New" w:hAnsi="Courier New" w:cs="Courier New"/>
-          <w:b/>
-          <w:bCs/>
-          <w:sz w:val="18"/>
-          <w:szCs w:val="18"/>
-        </w:rPr>
-        <w:t>, "\n\n")}</w:t>
-      </w:r>
-      <w:r>
-        <w:rPr>
-          <w:rFonts w:ascii="Courier New" w:hAnsi="Courier New" w:cs="Courier New"/>
-          <w:b/>
-          <w:bCs/>
-          <w:sz w:val="18"/>
-          <w:szCs w:val="18"/>
-        </w:rPr>
-        <w:t>)</w:t>
+          <w:bCs/>
+          <w:i/>
+          <w:sz w:val="18"/>
+          <w:szCs w:val="18"/>
+        </w:rPr>
+        <w:t xml:space="preserve">is.null(message.recov), unique(message.recov), ""), </w:t>
+      </w:r>
+      <w:r>
+        <w:rPr>
+          <w:rFonts w:ascii="Courier New" w:hAnsi="Courier New" w:cs="Courier New"/>
+          <w:bCs/>
+          <w:i/>
+          <w:sz w:val="18"/>
+          <w:szCs w:val="18"/>
+        </w:rPr>
+        <w:t>collapse = "\n\n"), "\n\n")})</w:t>
       </w:r>
     </w:p>
     <w:p>
@@ -63178,17 +62644,17 @@
         <w:jc w:val="left"/>
         <w:rPr>
           <w:rFonts w:ascii="Courier New" w:hAnsi="Courier New" w:cs="Courier New"/>
-          <w:b/>
-          <w:bCs/>
-          <w:sz w:val="18"/>
-          <w:szCs w:val="18"/>
-        </w:rPr>
-      </w:pPr>
-      <w:r>
-        <w:rPr>
-          <w:rFonts w:ascii="Courier New" w:hAnsi="Courier New" w:cs="Courier New"/>
-          <w:b/>
-          <w:bCs/>
+          <w:bCs/>
+          <w:i/>
+          <w:sz w:val="18"/>
+          <w:szCs w:val="18"/>
+        </w:rPr>
+      </w:pPr>
+      <w:r>
+        <w:rPr>
+          <w:rFonts w:ascii="Courier New" w:hAnsi="Courier New" w:cs="Courier New"/>
+          <w:bCs/>
+          <w:i/>
           <w:sz w:val="18"/>
           <w:szCs w:val="18"/>
         </w:rPr>
@@ -63197,8 +62663,8 @@
       <w:r>
         <w:rPr>
           <w:rFonts w:ascii="Courier New" w:hAnsi="Courier New" w:cs="Courier New"/>
-          <w:b/>
-          <w:bCs/>
+          <w:bCs/>
+          <w:i/>
           <w:sz w:val="18"/>
           <w:szCs w:val="18"/>
         </w:rPr>
@@ -63207,8 +62673,8 @@
       <w:r>
         <w:rPr>
           <w:rFonts w:ascii="Courier New" w:hAnsi="Courier New" w:cs="Courier New"/>
-          <w:b/>
-          <w:bCs/>
+          <w:bCs/>
+          <w:i/>
           <w:sz w:val="18"/>
           <w:szCs w:val="18"/>
         </w:rPr>
@@ -63221,17 +62687,17 @@
         <w:jc w:val="left"/>
         <w:rPr>
           <w:rFonts w:ascii="Courier New" w:hAnsi="Courier New" w:cs="Courier New"/>
-          <w:b/>
-          <w:bCs/>
-          <w:sz w:val="18"/>
-          <w:szCs w:val="18"/>
-        </w:rPr>
-      </w:pPr>
-      <w:r>
-        <w:rPr>
-          <w:rFonts w:ascii="Courier New" w:hAnsi="Courier New" w:cs="Courier New"/>
-          <w:b/>
-          <w:bCs/>
+          <w:bCs/>
+          <w:i/>
+          <w:sz w:val="18"/>
+          <w:szCs w:val="18"/>
+        </w:rPr>
+      </w:pPr>
+      <w:r>
+        <w:rPr>
+          <w:rFonts w:ascii="Courier New" w:hAnsi="Courier New" w:cs="Courier New"/>
+          <w:bCs/>
+          <w:i/>
           <w:sz w:val="18"/>
           <w:szCs w:val="18"/>
         </w:rPr>
@@ -63240,164 +62706,31 @@
       <w:r>
         <w:rPr>
           <w:rFonts w:ascii="Courier New" w:hAnsi="Courier New" w:cs="Courier New"/>
-          <w:b/>
-          <w:bCs/>
-          <w:sz w:val="18"/>
-          <w:szCs w:val="18"/>
-        </w:rPr>
-        <w:t>warn &lt;- paste0(warn, "\n\n", if(length(warn.recov) &gt; 0){paste0(</w:t>
-      </w:r>
-      <w:r>
-        <w:rPr>
-          <w:rFonts w:ascii="Courier New" w:hAnsi="Courier New" w:cs="Courier New"/>
-          <w:b/>
-          <w:bCs/>
-          <w:sz w:val="18"/>
-          <w:szCs w:val="18"/>
-        </w:rPr>
-        <w:t>paste</w:t>
-      </w:r>
-      <w:r>
-        <w:rPr>
-          <w:rFonts w:ascii="Courier New" w:hAnsi="Courier New" w:cs="Courier New"/>
-          <w:b/>
-          <w:bCs/>
-          <w:sz w:val="18"/>
-          <w:szCs w:val="18"/>
-        </w:rPr>
-        <w:t>0</w:t>
-      </w:r>
-      <w:r>
-        <w:rPr>
-          <w:rFonts w:ascii="Courier New" w:hAnsi="Courier New" w:cs="Courier New"/>
-          <w:b/>
-          <w:bCs/>
-          <w:sz w:val="18"/>
-          <w:szCs w:val="18"/>
-        </w:rPr>
-        <w:t>(</w:t>
-      </w:r>
-      <w:r>
-        <w:rPr>
-          <w:rFonts w:ascii="Courier New" w:hAnsi="Courier New" w:cs="Courier New"/>
-          <w:b/>
-          <w:sz w:val="18"/>
-          <w:szCs w:val="18"/>
-        </w:rPr>
-        <w:t>"</w:t>
-      </w:r>
-      <w:r>
-        <w:rPr>
-          <w:rFonts w:ascii="Courier New" w:hAnsi="Courier New" w:cs="Courier New"/>
-          <w:b/>
-          <w:sz w:val="18"/>
-          <w:szCs w:val="18"/>
-        </w:rPr>
-        <w:t xml:space="preserve">MESSAGES </w:t>
-      </w:r>
-      <w:r>
-        <w:rPr>
-          <w:rFonts w:ascii="Courier New" w:hAnsi="Courier New" w:cs="Courier New"/>
-          <w:b/>
-          <w:sz w:val="18"/>
-          <w:szCs w:val="18"/>
-        </w:rPr>
-        <w:t xml:space="preserve">FROM </w:t>
-      </w:r>
-      <w:r>
-        <w:rPr>
-          <w:rFonts w:ascii="Courier New" w:hAnsi="Courier New" w:cs="Courier New"/>
-          <w:b/>
-          <w:sz w:val="18"/>
-          <w:szCs w:val="18"/>
-        </w:rPr>
-        <w:t xml:space="preserve">ggplot2 </w:t>
-      </w:r>
-      <w:r>
-        <w:rPr>
-          <w:rFonts w:ascii="Courier New" w:hAnsi="Courier New" w:cs="Courier New"/>
-          <w:b/>
-          <w:sz w:val="18"/>
-          <w:szCs w:val="18"/>
-        </w:rPr>
-        <w:t>FUNCTION</w:t>
-      </w:r>
-      <w:r>
-        <w:rPr>
-          <w:rFonts w:ascii="Courier New" w:hAnsi="Courier New" w:cs="Courier New"/>
-          <w:b/>
-          <w:sz w:val="18"/>
-          <w:szCs w:val="18"/>
-        </w:rPr>
-        <w:t>S</w:t>
-      </w:r>
-      <w:r>
-        <w:rPr>
-          <w:rFonts w:ascii="Courier New" w:hAnsi="Courier New" w:cs="Courier New"/>
-          <w:b/>
-          <w:sz w:val="18"/>
-          <w:szCs w:val="18"/>
-        </w:rPr>
-        <w:t>:</w:t>
-      </w:r>
-      <w:r>
-        <w:rPr>
-          <w:rFonts w:ascii="Courier New" w:hAnsi="Courier New" w:cs="Courier New"/>
-          <w:b/>
-          <w:sz w:val="18"/>
-          <w:szCs w:val="18"/>
-        </w:rPr>
-        <w:t xml:space="preserve"> ", </w:t>
-      </w:r>
-      <w:r>
-        <w:rPr>
-          <w:rFonts w:ascii="Courier New" w:hAnsi="Courier New" w:cs="Courier New"/>
-          <w:b/>
-          <w:bCs/>
-          <w:sz w:val="18"/>
-          <w:szCs w:val="18"/>
-        </w:rPr>
-        <w:t>unique(</w:t>
-      </w:r>
-      <w:r>
-        <w:rPr>
-          <w:rFonts w:ascii="Courier New" w:hAnsi="Courier New" w:cs="Courier New"/>
-          <w:b/>
-          <w:bCs/>
-          <w:sz w:val="18"/>
-          <w:szCs w:val="18"/>
-        </w:rPr>
-        <w:t>warn.recov</w:t>
-      </w:r>
-      <w:r>
-        <w:rPr>
-          <w:rFonts w:ascii="Courier New" w:hAnsi="Courier New" w:cs="Courier New"/>
-          <w:b/>
-          <w:bCs/>
-          <w:sz w:val="18"/>
-          <w:szCs w:val="18"/>
-        </w:rPr>
-        <w:t>), collapse = "\n\n")</w:t>
-      </w:r>
-      <w:r>
-        <w:rPr>
-          <w:rFonts w:ascii="Courier New" w:hAnsi="Courier New" w:cs="Courier New"/>
-          <w:b/>
-          <w:bCs/>
-          <w:sz w:val="18"/>
-          <w:szCs w:val="18"/>
-        </w:rPr>
-        <w:t>, "\n\n")}</w:t>
-      </w:r>
-      <w:r>
-        <w:rPr>
-          <w:rFonts w:ascii="Courier New" w:hAnsi="Courier New" w:cs="Courier New"/>
-          <w:b/>
-          <w:bCs/>
-          <w:sz w:val="18"/>
-          <w:szCs w:val="18"/>
-        </w:rPr>
-        <w:t>)</w:t>
+          <w:bCs/>
+          <w:i/>
+          <w:sz w:val="18"/>
+          <w:szCs w:val="18"/>
+        </w:rPr>
+        <w:t>warn &lt;- paste0(warn, "\n\n", if(length(warn.recov) &gt; 0){paste0(paste0(</w:t>
+      </w:r>
+      <w:r>
+        <w:rPr>
+          <w:rFonts w:ascii="Courier New" w:hAnsi="Courier New" w:cs="Courier New"/>
+          <w:i/>
+          <w:sz w:val="18"/>
+          <w:szCs w:val="18"/>
+        </w:rPr>
+        <w:t xml:space="preserve">"MESSAGES FROM ggplot2 FUNCTIONS: ", </w:t>
+      </w:r>
+      <w:r>
+        <w:rPr>
+          <w:rFonts w:ascii="Courier New" w:hAnsi="Courier New" w:cs="Courier New"/>
+          <w:bCs/>
+          <w:i/>
+          <w:sz w:val="18"/>
+          <w:szCs w:val="18"/>
+        </w:rPr>
+        <w:t>unique(warn.recov), collapse = "\n\n"), "\n\n")})</w:t>
       </w:r>
     </w:p>
     <w:p>
@@ -63406,17 +62739,17 @@
         <w:jc w:val="left"/>
         <w:rPr>
           <w:rFonts w:ascii="Courier New" w:hAnsi="Courier New" w:cs="Courier New"/>
-          <w:b/>
-          <w:bCs/>
-          <w:sz w:val="18"/>
-          <w:szCs w:val="18"/>
-        </w:rPr>
-      </w:pPr>
-      <w:r>
-        <w:rPr>
-          <w:rFonts w:ascii="Courier New" w:hAnsi="Courier New" w:cs="Courier New"/>
-          <w:b/>
-          <w:bCs/>
+          <w:bCs/>
+          <w:i/>
+          <w:sz w:val="18"/>
+          <w:szCs w:val="18"/>
+        </w:rPr>
+      </w:pPr>
+      <w:r>
+        <w:rPr>
+          <w:rFonts w:ascii="Courier New" w:hAnsi="Courier New" w:cs="Courier New"/>
+          <w:bCs/>
+          <w:i/>
           <w:sz w:val="18"/>
           <w:szCs w:val="18"/>
         </w:rPr>
@@ -63425,8 +62758,8 @@
       <w:r>
         <w:rPr>
           <w:rFonts w:ascii="Courier New" w:hAnsi="Courier New" w:cs="Courier New"/>
-          <w:b/>
-          <w:bCs/>
+          <w:bCs/>
+          <w:i/>
           <w:sz w:val="18"/>
           <w:szCs w:val="18"/>
         </w:rPr>
@@ -63439,17 +62772,17 @@
         <w:jc w:val="left"/>
         <w:rPr>
           <w:rFonts w:ascii="Courier New" w:hAnsi="Courier New" w:cs="Courier New"/>
-          <w:b/>
-          <w:bCs/>
-          <w:sz w:val="18"/>
-          <w:szCs w:val="18"/>
-        </w:rPr>
-      </w:pPr>
-      <w:r>
-        <w:rPr>
-          <w:rFonts w:ascii="Courier New" w:hAnsi="Courier New" w:cs="Courier New"/>
-          <w:b/>
-          <w:bCs/>
+          <w:bCs/>
+          <w:i/>
+          <w:sz w:val="18"/>
+          <w:szCs w:val="18"/>
+        </w:rPr>
+      </w:pPr>
+      <w:r>
+        <w:rPr>
+          <w:rFonts w:ascii="Courier New" w:hAnsi="Courier New" w:cs="Courier New"/>
+          <w:bCs/>
+          <w:i/>
           <w:sz w:val="18"/>
           <w:szCs w:val="18"/>
         </w:rPr>
@@ -63458,164 +62791,31 @@
       <w:r>
         <w:rPr>
           <w:rFonts w:ascii="Courier New" w:hAnsi="Courier New" w:cs="Courier New"/>
-          <w:b/>
-          <w:bCs/>
-          <w:sz w:val="18"/>
-          <w:szCs w:val="18"/>
-        </w:rPr>
-        <w:t>warn &lt;- paste0(warn, "\n\n", if(length(message.recov) &gt; 0){paste0(</w:t>
-      </w:r>
-      <w:r>
-        <w:rPr>
-          <w:rFonts w:ascii="Courier New" w:hAnsi="Courier New" w:cs="Courier New"/>
-          <w:b/>
-          <w:bCs/>
-          <w:sz w:val="18"/>
-          <w:szCs w:val="18"/>
-        </w:rPr>
-        <w:t>paste</w:t>
-      </w:r>
-      <w:r>
-        <w:rPr>
-          <w:rFonts w:ascii="Courier New" w:hAnsi="Courier New" w:cs="Courier New"/>
-          <w:b/>
-          <w:bCs/>
-          <w:sz w:val="18"/>
-          <w:szCs w:val="18"/>
-        </w:rPr>
-        <w:t>0</w:t>
-      </w:r>
-      <w:r>
-        <w:rPr>
-          <w:rFonts w:ascii="Courier New" w:hAnsi="Courier New" w:cs="Courier New"/>
-          <w:b/>
-          <w:bCs/>
-          <w:sz w:val="18"/>
-          <w:szCs w:val="18"/>
-        </w:rPr>
-        <w:t>(</w:t>
-      </w:r>
-      <w:r>
-        <w:rPr>
-          <w:rFonts w:ascii="Courier New" w:hAnsi="Courier New" w:cs="Courier New"/>
-          <w:b/>
-          <w:sz w:val="18"/>
-          <w:szCs w:val="18"/>
-        </w:rPr>
-        <w:t>"</w:t>
-      </w:r>
-      <w:r>
-        <w:rPr>
-          <w:rFonts w:ascii="Courier New" w:hAnsi="Courier New" w:cs="Courier New"/>
-          <w:b/>
-          <w:sz w:val="18"/>
-          <w:szCs w:val="18"/>
-        </w:rPr>
-        <w:t xml:space="preserve">MESSAGES </w:t>
-      </w:r>
-      <w:r>
-        <w:rPr>
-          <w:rFonts w:ascii="Courier New" w:hAnsi="Courier New" w:cs="Courier New"/>
-          <w:b/>
-          <w:sz w:val="18"/>
-          <w:szCs w:val="18"/>
-        </w:rPr>
-        <w:t xml:space="preserve">FROM </w:t>
-      </w:r>
-      <w:r>
-        <w:rPr>
-          <w:rFonts w:ascii="Courier New" w:hAnsi="Courier New" w:cs="Courier New"/>
-          <w:b/>
-          <w:sz w:val="18"/>
-          <w:szCs w:val="18"/>
-        </w:rPr>
-        <w:t xml:space="preserve">ggplot2 </w:t>
-      </w:r>
-      <w:r>
-        <w:rPr>
-          <w:rFonts w:ascii="Courier New" w:hAnsi="Courier New" w:cs="Courier New"/>
-          <w:b/>
-          <w:sz w:val="18"/>
-          <w:szCs w:val="18"/>
-        </w:rPr>
-        <w:t>FUNCTION</w:t>
-      </w:r>
-      <w:r>
-        <w:rPr>
-          <w:rFonts w:ascii="Courier New" w:hAnsi="Courier New" w:cs="Courier New"/>
-          <w:b/>
-          <w:sz w:val="18"/>
-          <w:szCs w:val="18"/>
-        </w:rPr>
-        <w:t>S</w:t>
-      </w:r>
-      <w:r>
-        <w:rPr>
-          <w:rFonts w:ascii="Courier New" w:hAnsi="Courier New" w:cs="Courier New"/>
-          <w:b/>
-          <w:sz w:val="18"/>
-          <w:szCs w:val="18"/>
-        </w:rPr>
-        <w:t>:</w:t>
-      </w:r>
-      <w:r>
-        <w:rPr>
-          <w:rFonts w:ascii="Courier New" w:hAnsi="Courier New" w:cs="Courier New"/>
-          <w:b/>
-          <w:sz w:val="18"/>
-          <w:szCs w:val="18"/>
-        </w:rPr>
-        <w:t xml:space="preserve"> ", </w:t>
-      </w:r>
-      <w:r>
-        <w:rPr>
-          <w:rFonts w:ascii="Courier New" w:hAnsi="Courier New" w:cs="Courier New"/>
-          <w:b/>
-          <w:bCs/>
-          <w:sz w:val="18"/>
-          <w:szCs w:val="18"/>
-        </w:rPr>
-        <w:t>unique(</w:t>
-      </w:r>
-      <w:r>
-        <w:rPr>
-          <w:rFonts w:ascii="Courier New" w:hAnsi="Courier New" w:cs="Courier New"/>
-          <w:b/>
-          <w:bCs/>
-          <w:sz w:val="18"/>
-          <w:szCs w:val="18"/>
-        </w:rPr>
-        <w:t>message.recov</w:t>
-      </w:r>
-      <w:r>
-        <w:rPr>
-          <w:rFonts w:ascii="Courier New" w:hAnsi="Courier New" w:cs="Courier New"/>
-          <w:b/>
-          <w:bCs/>
-          <w:sz w:val="18"/>
-          <w:szCs w:val="18"/>
-        </w:rPr>
-        <w:t>), collapse = "\n\n")</w:t>
-      </w:r>
-      <w:r>
-        <w:rPr>
-          <w:rFonts w:ascii="Courier New" w:hAnsi="Courier New" w:cs="Courier New"/>
-          <w:b/>
-          <w:bCs/>
-          <w:sz w:val="18"/>
-          <w:szCs w:val="18"/>
-        </w:rPr>
-        <w:t>, "\n\n")}</w:t>
-      </w:r>
-      <w:r>
-        <w:rPr>
-          <w:rFonts w:ascii="Courier New" w:hAnsi="Courier New" w:cs="Courier New"/>
-          <w:b/>
-          <w:bCs/>
-          <w:sz w:val="18"/>
-          <w:szCs w:val="18"/>
-        </w:rPr>
-        <w:t>)</w:t>
+          <w:bCs/>
+          <w:i/>
+          <w:sz w:val="18"/>
+          <w:szCs w:val="18"/>
+        </w:rPr>
+        <w:t>warn &lt;- paste0(warn, "\n\n", if(length(message.recov) &gt; 0){paste0(paste0(</w:t>
+      </w:r>
+      <w:r>
+        <w:rPr>
+          <w:rFonts w:ascii="Courier New" w:hAnsi="Courier New" w:cs="Courier New"/>
+          <w:i/>
+          <w:sz w:val="18"/>
+          <w:szCs w:val="18"/>
+        </w:rPr>
+        <w:t xml:space="preserve">"MESSAGES FROM ggplot2 FUNCTIONS: ", </w:t>
+      </w:r>
+      <w:r>
+        <w:rPr>
+          <w:rFonts w:ascii="Courier New" w:hAnsi="Courier New" w:cs="Courier New"/>
+          <w:bCs/>
+          <w:i/>
+          <w:sz w:val="18"/>
+          <w:szCs w:val="18"/>
+        </w:rPr>
+        <w:t>unique(message.recov), collapse = "\n\n"), "\n\n")})</w:t>
       </w:r>
     </w:p>
     <w:p>
@@ -63624,17 +62824,17 @@
         <w:jc w:val="left"/>
         <w:rPr>
           <w:rFonts w:ascii="Courier New" w:hAnsi="Courier New" w:cs="Courier New"/>
-          <w:b/>
-          <w:bCs/>
-          <w:sz w:val="18"/>
-          <w:szCs w:val="18"/>
-        </w:rPr>
-      </w:pPr>
-      <w:r>
-        <w:rPr>
-          <w:rFonts w:ascii="Courier New" w:hAnsi="Courier New" w:cs="Courier New"/>
-          <w:b/>
-          <w:bCs/>
+          <w:bCs/>
+          <w:i/>
+          <w:sz w:val="18"/>
+          <w:szCs w:val="18"/>
+        </w:rPr>
+      </w:pPr>
+      <w:r>
+        <w:rPr>
+          <w:rFonts w:ascii="Courier New" w:hAnsi="Courier New" w:cs="Courier New"/>
+          <w:bCs/>
+          <w:i/>
           <w:sz w:val="18"/>
           <w:szCs w:val="18"/>
         </w:rPr>
@@ -63643,8 +62843,8 @@
       <w:r>
         <w:rPr>
           <w:rFonts w:ascii="Courier New" w:hAnsi="Courier New" w:cs="Courier New"/>
-          <w:b/>
-          <w:bCs/>
+          <w:bCs/>
+          <w:i/>
           <w:sz w:val="18"/>
           <w:szCs w:val="18"/>
         </w:rPr>
@@ -64478,7 +63678,6 @@
         </w:rPr>
       </w:pPr>
     </w:p>
-    <w:bookmarkEnd w:id="0"/>
     <w:p>
       <w:pPr>
         <w:jc w:val="left"/>

</xml_diff>

<commit_message>
fun_test with para ok
</commit_message>
<xml_diff>
--- a/boxplot.docx
+++ b/boxplot.docx
@@ -92,7 +92,31 @@
           <w:szCs w:val="18"/>
           <w:lang w:val="en-GB"/>
         </w:rPr>
-        <w:t># add names to the output. NULL vector, and name added for echa plotted feature</w:t>
+        <w:t xml:space="preserve"># add names to the output. NULL vector, and name added for </w:t>
+      </w:r>
+      <w:r>
+        <w:rPr>
+          <w:rFonts w:ascii="Courier New" w:hAnsi="Courier New" w:cs="Courier New"/>
+          <w:b/>
+          <w:bCs/>
+          <w:color w:val="FF0000"/>
+          <w:sz w:val="18"/>
+          <w:szCs w:val="18"/>
+          <w:lang w:val="en-GB"/>
+        </w:rPr>
+        <w:t>each</w:t>
+      </w:r>
+      <w:r>
+        <w:rPr>
+          <w:rFonts w:ascii="Courier New" w:hAnsi="Courier New" w:cs="Courier New"/>
+          <w:b/>
+          <w:bCs/>
+          <w:color w:val="FF0000"/>
+          <w:sz w:val="18"/>
+          <w:szCs w:val="18"/>
+          <w:lang w:val="en-GB"/>
+        </w:rPr>
+        <w:t xml:space="preserve"> plotted feature</w:t>
       </w:r>
     </w:p>
     <w:p>
@@ -14245,7 +14269,7 @@
           <w:sz w:val="18"/>
           <w:szCs w:val="18"/>
         </w:rPr>
-        <w:t xml:space="preserve">tempo &lt;- fun_check(data = </w:t>
+        <w:t>if(length(</w:t>
       </w:r>
       <w:r>
         <w:rPr>
@@ -14264,7 +14288,151 @@
           <w:sz w:val="18"/>
           <w:szCs w:val="18"/>
         </w:rPr>
-        <w:t>, class = "list", fun.name = function.name) ; eval(ee)</w:t>
+        <w:t>) !=</w:t>
+      </w:r>
+      <w:r>
+        <w:rPr>
+          <w:rFonts w:ascii="Courier New" w:hAnsi="Courier New" w:cs="Courier New"/>
+          <w:b/>
+          <w:sz w:val="18"/>
+          <w:szCs w:val="18"/>
+        </w:rPr>
+        <w:t xml:space="preserve"> </w:t>
+      </w:r>
+      <w:r>
+        <w:rPr>
+          <w:rFonts w:ascii="Courier New" w:hAnsi="Courier New" w:cs="Courier New"/>
+          <w:b/>
+          <w:sz w:val="18"/>
+          <w:szCs w:val="18"/>
+        </w:rPr>
+        <w:t>length(categ)</w:t>
+      </w:r>
+      <w:r>
+        <w:rPr>
+          <w:rFonts w:ascii="Courier New" w:hAnsi="Courier New" w:cs="Courier New"/>
+          <w:b/>
+          <w:sz w:val="18"/>
+          <w:szCs w:val="18"/>
+        </w:rPr>
+        <w:t>){</w:t>
+      </w:r>
+    </w:p>
+    <w:p>
+      <w:pPr>
+        <w:ind w:left="2268" w:hanging="567"/>
+        <w:jc w:val="left"/>
+        <w:rPr>
+          <w:rFonts w:ascii="Courier New" w:hAnsi="Courier New" w:cs="Courier New"/>
+          <w:b/>
+          <w:sz w:val="18"/>
+          <w:szCs w:val="18"/>
+        </w:rPr>
+      </w:pPr>
+      <w:r>
+        <w:rPr>
+          <w:rFonts w:ascii="Courier New" w:hAnsi="Courier New" w:cs="Courier New"/>
+          <w:b/>
+          <w:sz w:val="18"/>
+          <w:szCs w:val="18"/>
+        </w:rPr>
+        <w:t xml:space="preserve">tempo.cat &lt;- paste0("ERROR IN ", function.name, ": categ.class.order ARGUMENT MUST BE A LIST OF </w:t>
+      </w:r>
+      <w:r>
+        <w:rPr>
+          <w:rFonts w:ascii="Courier New" w:hAnsi="Courier New" w:cs="Courier New"/>
+          <w:b/>
+          <w:sz w:val="18"/>
+          <w:szCs w:val="18"/>
+        </w:rPr>
+        <w:t xml:space="preserve">LENGTH EQUAL TO LENGTH OF categ\nHERE IT IS LENGTH: ", </w:t>
+      </w:r>
+      <w:r>
+        <w:rPr>
+          <w:rFonts w:ascii="Courier New" w:hAnsi="Courier New" w:cs="Courier New"/>
+          <w:b/>
+          <w:sz w:val="18"/>
+          <w:szCs w:val="18"/>
+        </w:rPr>
+        <w:t>length(</w:t>
+      </w:r>
+      <w:r>
+        <w:rPr>
+          <w:rFonts w:ascii="Courier New" w:hAnsi="Courier New" w:cs="Courier New"/>
+          <w:b/>
+          <w:bCs/>
+          <w:sz w:val="18"/>
+          <w:szCs w:val="18"/>
+        </w:rPr>
+        <w:t>categ.class.order</w:t>
+      </w:r>
+      <w:r>
+        <w:rPr>
+          <w:rFonts w:ascii="Courier New" w:hAnsi="Courier New" w:cs="Courier New"/>
+          <w:b/>
+          <w:sz w:val="18"/>
+          <w:szCs w:val="18"/>
+        </w:rPr>
+        <w:t>)</w:t>
+      </w:r>
+      <w:r>
+        <w:rPr>
+          <w:rFonts w:ascii="Courier New" w:hAnsi="Courier New" w:cs="Courier New"/>
+          <w:b/>
+          <w:sz w:val="18"/>
+          <w:szCs w:val="18"/>
+        </w:rPr>
+        <w:t xml:space="preserve">, " VERSUS </w:t>
+      </w:r>
+      <w:bookmarkStart w:id="0" w:name="_GoBack"/>
+      <w:bookmarkEnd w:id="0"/>
+      <w:r>
+        <w:rPr>
+          <w:rFonts w:ascii="Courier New" w:hAnsi="Courier New" w:cs="Courier New"/>
+          <w:b/>
+          <w:sz w:val="18"/>
+          <w:szCs w:val="18"/>
+        </w:rPr>
+        <w:t xml:space="preserve">", </w:t>
+      </w:r>
+      <w:r>
+        <w:rPr>
+          <w:rFonts w:ascii="Courier New" w:hAnsi="Courier New" w:cs="Courier New"/>
+          <w:b/>
+          <w:sz w:val="18"/>
+          <w:szCs w:val="18"/>
+        </w:rPr>
+        <w:t>length(categ)</w:t>
+      </w:r>
+      <w:r>
+        <w:rPr>
+          <w:rFonts w:ascii="Courier New" w:hAnsi="Courier New" w:cs="Courier New"/>
+          <w:b/>
+          <w:sz w:val="18"/>
+          <w:szCs w:val="18"/>
+        </w:rPr>
+        <w:t>)</w:t>
+      </w:r>
+    </w:p>
+    <w:p>
+      <w:pPr>
+        <w:ind w:left="2268" w:hanging="567"/>
+        <w:jc w:val="left"/>
+        <w:rPr>
+          <w:rFonts w:ascii="Courier New" w:hAnsi="Courier New" w:cs="Courier New"/>
+          <w:b/>
+          <w:sz w:val="18"/>
+          <w:szCs w:val="18"/>
+        </w:rPr>
+      </w:pPr>
+      <w:r>
+        <w:rPr>
+          <w:rFonts w:ascii="Courier New" w:hAnsi="Courier New" w:cs="Courier New"/>
+          <w:b/>
+          <w:sz w:val="18"/>
+          <w:szCs w:val="18"/>
+        </w:rPr>
+        <w:t>stop(paste0("\n\n================\n\n", tempo.cat, "\n\n================\n\n"), call. = FALSE)</w:t>
       </w:r>
     </w:p>
     <w:p>
@@ -14285,89 +14453,7 @@
           <w:sz w:val="18"/>
           <w:szCs w:val="18"/>
         </w:rPr>
-        <w:t>if(tempo$problem == FALSE &amp; length(</w:t>
-      </w:r>
-      <w:r>
-        <w:rPr>
-          <w:rFonts w:ascii="Courier New" w:hAnsi="Courier New" w:cs="Courier New"/>
-          <w:b/>
-          <w:bCs/>
-          <w:sz w:val="18"/>
-          <w:szCs w:val="18"/>
-        </w:rPr>
-        <w:t>categ.class.order</w:t>
-      </w:r>
-      <w:r>
-        <w:rPr>
-          <w:rFonts w:ascii="Courier New" w:hAnsi="Courier New" w:cs="Courier New"/>
-          <w:b/>
-          <w:sz w:val="18"/>
-          <w:szCs w:val="18"/>
-        </w:rPr>
-        <w:t>) &gt; 2){</w:t>
-      </w:r>
-    </w:p>
-    <w:p>
-      <w:pPr>
-        <w:ind w:left="2268" w:hanging="567"/>
-        <w:jc w:val="left"/>
-        <w:rPr>
-          <w:rFonts w:ascii="Courier New" w:hAnsi="Courier New" w:cs="Courier New"/>
-          <w:b/>
-          <w:sz w:val="18"/>
-          <w:szCs w:val="18"/>
-        </w:rPr>
-      </w:pPr>
-      <w:r>
-        <w:rPr>
-          <w:rFonts w:ascii="Courier New" w:hAnsi="Courier New" w:cs="Courier New"/>
-          <w:b/>
-          <w:sz w:val="18"/>
-          <w:szCs w:val="18"/>
-        </w:rPr>
-        <w:t>tempo.cat &lt;- paste0("ERROR IN ", function.name, ": categ.class.order ARGUMENT MUST BE A LIST OF MAX LENGTH 2")</w:t>
-      </w:r>
-    </w:p>
-    <w:p>
-      <w:pPr>
-        <w:ind w:left="2268" w:hanging="567"/>
-        <w:jc w:val="left"/>
-        <w:rPr>
-          <w:rFonts w:ascii="Courier New" w:hAnsi="Courier New" w:cs="Courier New"/>
-          <w:b/>
-          <w:sz w:val="18"/>
-          <w:szCs w:val="18"/>
-        </w:rPr>
-      </w:pPr>
-      <w:r>
-        <w:rPr>
-          <w:rFonts w:ascii="Courier New" w:hAnsi="Courier New" w:cs="Courier New"/>
-          <w:b/>
-          <w:sz w:val="18"/>
-          <w:szCs w:val="18"/>
-        </w:rPr>
-        <w:t>stop(paste0("\n\n================\n\n", tempo.cat, "\n\n================\n\n"), call. = FALSE)</w:t>
-      </w:r>
-    </w:p>
-    <w:p>
-      <w:pPr>
-        <w:ind w:left="1701" w:hanging="567"/>
-        <w:jc w:val="left"/>
-        <w:rPr>
-          <w:rFonts w:ascii="Courier New" w:hAnsi="Courier New" w:cs="Courier New"/>
-          <w:b/>
-          <w:sz w:val="18"/>
-          <w:szCs w:val="18"/>
-        </w:rPr>
-      </w:pPr>
-      <w:r>
-        <w:rPr>
-          <w:rFonts w:ascii="Courier New" w:hAnsi="Courier New" w:cs="Courier New"/>
-          <w:b/>
-          <w:sz w:val="18"/>
-          <w:szCs w:val="18"/>
-        </w:rPr>
-        <w:t>}else if(tempo$problem == FALSE){</w:t>
+        <w:t>}else{</w:t>
       </w:r>
     </w:p>
     <w:p>
@@ -62440,8 +62526,6 @@
           <w:szCs w:val="18"/>
         </w:rPr>
       </w:pPr>
-      <w:bookmarkStart w:id="0" w:name="_GoBack"/>
-      <w:bookmarkEnd w:id="0"/>
       <w:r>
         <w:rPr>
           <w:rFonts w:ascii="Courier New" w:hAnsi="Courier New" w:cs="Courier New"/>

</xml_diff>